<commit_message>
end of report (end of task 3)
</commit_message>
<xml_diff>
--- a/zad4-Legendre/sprawko-numerki-zad4.docx
+++ b/zad4-Legendre/sprawko-numerki-zad4.docx
@@ -321,8 +321,6 @@
           <w:rFonts w:asciiTheme="minorHAnsi" w:hAnsiTheme="minorHAnsi" w:cstheme="minorHAnsi"/>
           <w:b/>
           <w:bCs/>
-          <w:sz w:val="22"/>
-          <w:szCs w:val="22"/>
         </w:rPr>
       </w:pPr>
       <w:r>
@@ -330,8 +328,6 @@
           <w:rFonts w:asciiTheme="minorHAnsi" w:hAnsiTheme="minorHAnsi" w:cstheme="minorHAnsi"/>
           <w:b/>
           <w:bCs/>
-          <w:sz w:val="22"/>
-          <w:szCs w:val="22"/>
         </w:rPr>
         <w:t>Opis rozwiązania</w:t>
       </w:r>
@@ -3031,8 +3027,6 @@
           <w:b/>
           <w:bCs/>
           <w:color w:val="000000"/>
-          <w:sz w:val="22"/>
-          <w:szCs w:val="22"/>
         </w:rPr>
       </w:pPr>
       <w:r>
@@ -3041,8 +3035,6 @@
           <w:b/>
           <w:bCs/>
           <w:color w:val="000000"/>
-          <w:sz w:val="22"/>
-          <w:szCs w:val="22"/>
         </w:rPr>
         <w:lastRenderedPageBreak/>
         <w:t>Wyniki</w:t>
@@ -3064,11 +3056,12 @@
     <w:tbl>
       <w:tblPr>
         <w:tblStyle w:val="Tabela-Siatka"/>
-        <w:tblW w:w="10267" w:type="dxa"/>
+        <w:tblW w:w="10414" w:type="dxa"/>
+        <w:tblInd w:w="-147" w:type="dxa"/>
         <w:tblLook w:val="04A0" w:firstRow="1" w:lastRow="0" w:firstColumn="1" w:lastColumn="0" w:noHBand="0" w:noVBand="1"/>
       </w:tblPr>
       <w:tblGrid>
-        <w:gridCol w:w="2053"/>
+        <w:gridCol w:w="2200"/>
         <w:gridCol w:w="2053"/>
         <w:gridCol w:w="2053"/>
         <w:gridCol w:w="2053"/>
@@ -3080,7 +3073,7 @@
         </w:trPr>
         <w:tc>
           <w:tcPr>
-            <w:tcW w:w="10267" w:type="dxa"/>
+            <w:tcW w:w="10414" w:type="dxa"/>
             <w:gridSpan w:val="5"/>
           </w:tcPr>
           <w:p>
@@ -3132,7 +3125,7 @@
         </w:trPr>
         <w:tc>
           <w:tcPr>
-            <w:tcW w:w="2053" w:type="dxa"/>
+            <w:tcW w:w="2200" w:type="dxa"/>
           </w:tcPr>
           <w:p>
             <w:pPr>
@@ -3236,7 +3229,7 @@
         </w:tc>
         <w:tc>
           <w:tcPr>
-            <w:tcW w:w="2054" w:type="dxa"/>
+            <w:tcW w:w="2055" w:type="dxa"/>
           </w:tcPr>
           <w:p>
             <w:pPr>
@@ -3256,7 +3249,16 @@
                 <w:bCs/>
                 <w:color w:val="000000"/>
               </w:rPr>
-              <w:t>Liczba przebiegów</w:t>
+              <w:t xml:space="preserve">Liczba </w:t>
+            </w:r>
+            <w:r>
+              <w:rPr>
+                <w:rFonts w:asciiTheme="minorHAnsi" w:eastAsia="Courier10 BT" w:hAnsiTheme="minorHAnsi" w:cstheme="minorHAnsi"/>
+                <w:b/>
+                <w:bCs/>
+                <w:color w:val="000000"/>
+              </w:rPr>
+              <w:t xml:space="preserve">iteracji </w:t>
             </w:r>
           </w:p>
         </w:tc>
@@ -3267,7 +3269,7 @@
         </w:trPr>
         <w:tc>
           <w:tcPr>
-            <w:tcW w:w="2053" w:type="dxa"/>
+            <w:tcW w:w="2200" w:type="dxa"/>
           </w:tcPr>
           <w:p>
             <w:pPr>
@@ -3430,7 +3432,7 @@
         </w:tc>
         <w:tc>
           <w:tcPr>
-            <w:tcW w:w="2054" w:type="dxa"/>
+            <w:tcW w:w="2055" w:type="dxa"/>
           </w:tcPr>
           <w:p>
             <w:pPr>
@@ -3457,7 +3459,7 @@
         </w:trPr>
         <w:tc>
           <w:tcPr>
-            <w:tcW w:w="2053" w:type="dxa"/>
+            <w:tcW w:w="2200" w:type="dxa"/>
           </w:tcPr>
           <w:p>
             <w:pPr>
@@ -3624,7 +3626,7 @@
         </w:tc>
         <w:tc>
           <w:tcPr>
-            <w:tcW w:w="2054" w:type="dxa"/>
+            <w:tcW w:w="2055" w:type="dxa"/>
           </w:tcPr>
           <w:p>
             <w:pPr>
@@ -3651,7 +3653,7 @@
         </w:trPr>
         <w:tc>
           <w:tcPr>
-            <w:tcW w:w="2053" w:type="dxa"/>
+            <w:tcW w:w="2200" w:type="dxa"/>
           </w:tcPr>
           <w:p>
             <w:pPr>
@@ -3807,7 +3809,7 @@
         </w:tc>
         <w:tc>
           <w:tcPr>
-            <w:tcW w:w="2054" w:type="dxa"/>
+            <w:tcW w:w="2055" w:type="dxa"/>
           </w:tcPr>
           <w:p>
             <w:pPr>
@@ -3824,6 +3826,470 @@
                 <w:color w:val="000000"/>
               </w:rPr>
               <w:t>4</w:t>
+            </w:r>
+          </w:p>
+        </w:tc>
+      </w:tr>
+      <w:tr>
+        <w:trPr>
+          <w:trHeight w:val="408"/>
+        </w:trPr>
+        <w:tc>
+          <w:tcPr>
+            <w:tcW w:w="2200" w:type="dxa"/>
+          </w:tcPr>
+          <w:p>
+            <w:pPr>
+              <w:pStyle w:val="Standard"/>
+              <w:jc w:val="center"/>
+              <w:rPr>
+                <w:rFonts w:cs="Times New Roman"/>
+                <w:sz w:val="18"/>
+                <w:szCs w:val="18"/>
+              </w:rPr>
+            </w:pPr>
+            <m:oMathPara>
+              <m:oMath>
+                <m:r>
+                  <w:rPr>
+                    <w:rFonts w:ascii="Cambria Math" w:eastAsia="Courier10 BT" w:hAnsi="Cambria Math" w:cstheme="minorHAnsi"/>
+                    <w:sz w:val="18"/>
+                    <w:szCs w:val="18"/>
+                  </w:rPr>
+                  <m:t>f</m:t>
+                </m:r>
+                <m:d>
+                  <m:dPr>
+                    <m:ctrlPr>
+                      <w:rPr>
+                        <w:rFonts w:ascii="Cambria Math" w:eastAsia="Courier10 BT" w:hAnsi="Cambria Math" w:cstheme="minorHAnsi"/>
+                        <w:i/>
+                        <w:sz w:val="18"/>
+                        <w:szCs w:val="18"/>
+                      </w:rPr>
+                    </m:ctrlPr>
+                  </m:dPr>
+                  <m:e>
+                    <m:r>
+                      <w:rPr>
+                        <w:rFonts w:ascii="Cambria Math" w:eastAsia="Courier10 BT" w:hAnsi="Cambria Math" w:cstheme="minorHAnsi"/>
+                        <w:sz w:val="18"/>
+                        <w:szCs w:val="18"/>
+                      </w:rPr>
+                      <m:t>x</m:t>
+                    </m:r>
+                  </m:e>
+                </m:d>
+                <m:r>
+                  <w:rPr>
+                    <w:rFonts w:ascii="Cambria Math" w:eastAsia="Courier10 BT" w:hAnsi="Cambria Math" w:cstheme="minorHAnsi"/>
+                    <w:sz w:val="18"/>
+                    <w:szCs w:val="18"/>
+                  </w:rPr>
+                  <m:t>=</m:t>
+                </m:r>
+                <m:r>
+                  <w:rPr>
+                    <w:rFonts w:ascii="Cambria Math" w:eastAsia="Courier10 BT" w:hAnsi="Cambria Math" w:cstheme="minorHAnsi"/>
+                    <w:sz w:val="18"/>
+                    <w:szCs w:val="18"/>
+                  </w:rPr>
+                  <m:t xml:space="preserve"> </m:t>
+                </m:r>
+                <m:sSup>
+                  <m:sSupPr>
+                    <m:ctrlPr>
+                      <w:rPr>
+                        <w:rFonts w:ascii="Cambria Math" w:eastAsia="Courier10 BT" w:hAnsi="Cambria Math" w:cstheme="minorHAnsi"/>
+                        <w:i/>
+                        <w:sz w:val="18"/>
+                        <w:szCs w:val="18"/>
+                      </w:rPr>
+                    </m:ctrlPr>
+                  </m:sSupPr>
+                  <m:e>
+                    <m:r>
+                      <w:rPr>
+                        <w:rFonts w:ascii="Cambria Math" w:eastAsia="Courier10 BT" w:hAnsi="Cambria Math" w:cstheme="minorHAnsi"/>
+                        <w:sz w:val="18"/>
+                        <w:szCs w:val="18"/>
+                      </w:rPr>
+                      <m:t>x</m:t>
+                    </m:r>
+                  </m:e>
+                  <m:sup>
+                    <m:r>
+                      <w:rPr>
+                        <w:rFonts w:ascii="Cambria Math" w:eastAsia="Courier10 BT" w:hAnsi="Cambria Math" w:cstheme="minorHAnsi"/>
+                        <w:sz w:val="18"/>
+                        <w:szCs w:val="18"/>
+                      </w:rPr>
+                      <m:t>4</m:t>
+                    </m:r>
+                  </m:sup>
+                </m:sSup>
+                <m:r>
+                  <w:rPr>
+                    <w:rFonts w:ascii="Cambria Math" w:eastAsia="Courier10 BT" w:hAnsi="Cambria Math" w:cstheme="minorHAnsi"/>
+                    <w:sz w:val="18"/>
+                    <w:szCs w:val="18"/>
+                  </w:rPr>
+                  <m:t>+2x-3</m:t>
+                </m:r>
+              </m:oMath>
+            </m:oMathPara>
+          </w:p>
+        </w:tc>
+        <w:tc>
+          <w:tcPr>
+            <w:tcW w:w="2053" w:type="dxa"/>
+          </w:tcPr>
+          <w:p>
+            <w:pPr>
+              <w:pStyle w:val="Standard"/>
+              <w:jc w:val="center"/>
+              <w:rPr>
+                <w:rFonts w:asciiTheme="minorHAnsi" w:eastAsia="Courier10 BT" w:hAnsiTheme="minorHAnsi" w:cstheme="minorHAnsi"/>
+                <w:color w:val="000000"/>
+              </w:rPr>
+            </w:pPr>
+            <w:r>
+              <w:rPr>
+                <w:rFonts w:asciiTheme="minorHAnsi" w:eastAsia="Courier10 BT" w:hAnsiTheme="minorHAnsi" w:cstheme="minorHAnsi"/>
+                <w:color w:val="000000"/>
+              </w:rPr>
+              <w:t>&lt;-5,5&gt;</w:t>
+            </w:r>
+          </w:p>
+        </w:tc>
+        <w:tc>
+          <w:tcPr>
+            <w:tcW w:w="2053" w:type="dxa"/>
+          </w:tcPr>
+          <w:p>
+            <w:pPr>
+              <w:pStyle w:val="Standard"/>
+              <w:jc w:val="center"/>
+              <w:rPr>
+                <w:rFonts w:asciiTheme="minorHAnsi" w:eastAsia="Courier10 BT" w:hAnsiTheme="minorHAnsi" w:cstheme="minorHAnsi"/>
+                <w:color w:val="000000"/>
+              </w:rPr>
+            </w:pPr>
+            <w:r>
+              <w:rPr>
+                <w:rFonts w:asciiTheme="minorHAnsi" w:eastAsia="Courier10 BT" w:hAnsiTheme="minorHAnsi" w:cstheme="minorHAnsi"/>
+                <w:color w:val="000000"/>
+              </w:rPr>
+              <w:t>0.01</w:t>
+            </w:r>
+          </w:p>
+        </w:tc>
+        <w:tc>
+          <w:tcPr>
+            <w:tcW w:w="2053" w:type="dxa"/>
+          </w:tcPr>
+          <w:p>
+            <w:pPr>
+              <w:pStyle w:val="Standard"/>
+              <w:jc w:val="center"/>
+              <w:rPr>
+                <w:rFonts w:asciiTheme="minorHAnsi" w:eastAsia="Courier10 BT" w:hAnsiTheme="minorHAnsi" w:cstheme="minorHAnsi"/>
+                <w:color w:val="000000"/>
+              </w:rPr>
+            </w:pPr>
+            <w:r>
+              <w:rPr>
+                <w:rFonts w:asciiTheme="minorHAnsi" w:eastAsia="Courier10 BT" w:hAnsiTheme="minorHAnsi" w:cstheme="minorHAnsi"/>
+                <w:color w:val="000000"/>
+              </w:rPr>
+              <w:t>1220.02169</w:t>
+            </w:r>
+          </w:p>
+        </w:tc>
+        <w:tc>
+          <w:tcPr>
+            <w:tcW w:w="2055" w:type="dxa"/>
+          </w:tcPr>
+          <w:p>
+            <w:pPr>
+              <w:pStyle w:val="Standard"/>
+              <w:jc w:val="center"/>
+              <w:rPr>
+                <w:rFonts w:asciiTheme="minorHAnsi" w:eastAsia="Courier10 BT" w:hAnsiTheme="minorHAnsi" w:cstheme="minorHAnsi"/>
+                <w:color w:val="000000"/>
+              </w:rPr>
+            </w:pPr>
+            <w:r>
+              <w:rPr>
+                <w:rFonts w:asciiTheme="minorHAnsi" w:eastAsia="Courier10 BT" w:hAnsiTheme="minorHAnsi" w:cstheme="minorHAnsi"/>
+                <w:color w:val="000000"/>
+              </w:rPr>
+              <w:t>14</w:t>
+            </w:r>
+          </w:p>
+        </w:tc>
+      </w:tr>
+      <w:tr>
+        <w:trPr>
+          <w:trHeight w:val="408"/>
+        </w:trPr>
+        <w:tc>
+          <w:tcPr>
+            <w:tcW w:w="2200" w:type="dxa"/>
+          </w:tcPr>
+          <w:p>
+            <w:pPr>
+              <w:pStyle w:val="Standard"/>
+              <w:jc w:val="center"/>
+              <w:rPr>
+                <w:rFonts w:cs="Times New Roman"/>
+                <w:sz w:val="18"/>
+                <w:szCs w:val="18"/>
+              </w:rPr>
+            </w:pPr>
+            <m:oMathPara>
+              <m:oMath>
+                <m:r>
+                  <w:rPr>
+                    <w:rFonts w:ascii="Cambria Math" w:eastAsia="Courier10 BT" w:hAnsi="Cambria Math" w:cstheme="minorHAnsi"/>
+                    <w:sz w:val="18"/>
+                    <w:szCs w:val="18"/>
+                  </w:rPr>
+                  <m:t>f</m:t>
+                </m:r>
+                <m:d>
+                  <m:dPr>
+                    <m:ctrlPr>
+                      <w:rPr>
+                        <w:rFonts w:ascii="Cambria Math" w:eastAsia="Courier10 BT" w:hAnsi="Cambria Math" w:cstheme="minorHAnsi"/>
+                        <w:i/>
+                        <w:sz w:val="18"/>
+                        <w:szCs w:val="18"/>
+                      </w:rPr>
+                    </m:ctrlPr>
+                  </m:dPr>
+                  <m:e>
+                    <m:r>
+                      <w:rPr>
+                        <w:rFonts w:ascii="Cambria Math" w:eastAsia="Courier10 BT" w:hAnsi="Cambria Math" w:cstheme="minorHAnsi"/>
+                        <w:sz w:val="18"/>
+                        <w:szCs w:val="18"/>
+                      </w:rPr>
+                      <m:t>x</m:t>
+                    </m:r>
+                  </m:e>
+                </m:d>
+                <m:r>
+                  <w:rPr>
+                    <w:rFonts w:ascii="Cambria Math" w:eastAsia="Courier10 BT" w:hAnsi="Cambria Math" w:cstheme="minorHAnsi"/>
+                    <w:sz w:val="18"/>
+                    <w:szCs w:val="18"/>
+                  </w:rPr>
+                  <m:t>=</m:t>
+                </m:r>
+                <m:r>
+                  <w:rPr>
+                    <w:rFonts w:ascii="Cambria Math" w:eastAsia="Courier10 BT" w:hAnsi="Cambria Math" w:cstheme="minorHAnsi"/>
+                    <w:sz w:val="18"/>
+                    <w:szCs w:val="18"/>
+                  </w:rPr>
+                  <m:t>3</m:t>
+                </m:r>
+                <m:func>
+                  <m:funcPr>
+                    <m:ctrlPr>
+                      <w:rPr>
+                        <w:rFonts w:ascii="Cambria Math" w:eastAsia="Courier10 BT" w:hAnsi="Cambria Math" w:cstheme="minorHAnsi"/>
+                        <w:i/>
+                        <w:sz w:val="18"/>
+                        <w:szCs w:val="18"/>
+                      </w:rPr>
+                    </m:ctrlPr>
+                  </m:funcPr>
+                  <m:fName>
+                    <m:r>
+                      <m:rPr>
+                        <m:sty m:val="p"/>
+                      </m:rPr>
+                      <w:rPr>
+                        <w:rFonts w:ascii="Cambria Math" w:eastAsia="Courier10 BT" w:hAnsi="Cambria Math" w:cstheme="minorHAnsi"/>
+                        <w:sz w:val="18"/>
+                        <w:szCs w:val="18"/>
+                      </w:rPr>
+                      <m:t>sin</m:t>
+                    </m:r>
+                  </m:fName>
+                  <m:e>
+                    <m:d>
+                      <m:dPr>
+                        <m:ctrlPr>
+                          <w:rPr>
+                            <w:rFonts w:ascii="Cambria Math" w:eastAsia="Courier10 BT" w:hAnsi="Cambria Math" w:cstheme="minorHAnsi"/>
+                            <w:i/>
+                            <w:sz w:val="18"/>
+                            <w:szCs w:val="18"/>
+                          </w:rPr>
+                        </m:ctrlPr>
+                      </m:dPr>
+                      <m:e>
+                        <m:r>
+                          <w:rPr>
+                            <w:rFonts w:ascii="Cambria Math" w:eastAsia="Courier10 BT" w:hAnsi="Cambria Math" w:cstheme="minorHAnsi"/>
+                            <w:sz w:val="18"/>
+                            <w:szCs w:val="18"/>
+                          </w:rPr>
+                          <m:t>x</m:t>
+                        </m:r>
+                      </m:e>
+                    </m:d>
+                  </m:e>
+                </m:func>
+                <m:r>
+                  <w:rPr>
+                    <w:rFonts w:ascii="Cambria Math" w:eastAsia="Courier10 BT" w:hAnsi="Cambria Math" w:cstheme="minorHAnsi"/>
+                    <w:sz w:val="18"/>
+                    <w:szCs w:val="18"/>
+                  </w:rPr>
+                  <m:t>-</m:t>
+                </m:r>
+                <m:func>
+                  <m:funcPr>
+                    <m:ctrlPr>
+                      <w:rPr>
+                        <w:rFonts w:ascii="Cambria Math" w:eastAsia="Courier10 BT" w:hAnsi="Cambria Math" w:cstheme="minorHAnsi"/>
+                        <w:i/>
+                        <w:sz w:val="18"/>
+                        <w:szCs w:val="18"/>
+                      </w:rPr>
+                    </m:ctrlPr>
+                  </m:funcPr>
+                  <m:fName>
+                    <m:r>
+                      <m:rPr>
+                        <m:sty m:val="p"/>
+                      </m:rPr>
+                      <w:rPr>
+                        <w:rFonts w:ascii="Cambria Math" w:eastAsia="Courier10 BT" w:hAnsi="Cambria Math" w:cstheme="minorHAnsi"/>
+                        <w:sz w:val="18"/>
+                        <w:szCs w:val="18"/>
+                      </w:rPr>
+                      <m:t>cos</m:t>
+                    </m:r>
+                  </m:fName>
+                  <m:e>
+                    <m:d>
+                      <m:dPr>
+                        <m:ctrlPr>
+                          <w:rPr>
+                            <w:rFonts w:ascii="Cambria Math" w:eastAsia="Courier10 BT" w:hAnsi="Cambria Math" w:cstheme="minorHAnsi"/>
+                            <w:i/>
+                            <w:sz w:val="18"/>
+                            <w:szCs w:val="18"/>
+                          </w:rPr>
+                        </m:ctrlPr>
+                      </m:dPr>
+                      <m:e>
+                        <m:r>
+                          <w:rPr>
+                            <w:rFonts w:ascii="Cambria Math" w:eastAsia="Courier10 BT" w:hAnsi="Cambria Math" w:cstheme="minorHAnsi"/>
+                            <w:sz w:val="18"/>
+                            <w:szCs w:val="18"/>
+                          </w:rPr>
+                          <m:t>x</m:t>
+                        </m:r>
+                      </m:e>
+                    </m:d>
+                  </m:e>
+                </m:func>
+              </m:oMath>
+            </m:oMathPara>
+          </w:p>
+        </w:tc>
+        <w:tc>
+          <w:tcPr>
+            <w:tcW w:w="2053" w:type="dxa"/>
+          </w:tcPr>
+          <w:p>
+            <w:pPr>
+              <w:pStyle w:val="Standard"/>
+              <w:jc w:val="center"/>
+              <w:rPr>
+                <w:rFonts w:asciiTheme="minorHAnsi" w:eastAsia="Courier10 BT" w:hAnsiTheme="minorHAnsi" w:cstheme="minorHAnsi"/>
+                <w:color w:val="000000"/>
+              </w:rPr>
+            </w:pPr>
+            <w:r>
+              <w:rPr>
+                <w:rFonts w:asciiTheme="minorHAnsi" w:eastAsia="Courier10 BT" w:hAnsiTheme="minorHAnsi" w:cstheme="minorHAnsi"/>
+                <w:color w:val="000000"/>
+              </w:rPr>
+              <w:t>&lt;2,8&gt;</w:t>
+            </w:r>
+          </w:p>
+        </w:tc>
+        <w:tc>
+          <w:tcPr>
+            <w:tcW w:w="2053" w:type="dxa"/>
+          </w:tcPr>
+          <w:p>
+            <w:pPr>
+              <w:pStyle w:val="Standard"/>
+              <w:jc w:val="center"/>
+              <w:rPr>
+                <w:rFonts w:asciiTheme="minorHAnsi" w:eastAsia="Courier10 BT" w:hAnsiTheme="minorHAnsi" w:cstheme="minorHAnsi"/>
+                <w:color w:val="000000"/>
+              </w:rPr>
+            </w:pPr>
+            <w:r>
+              <w:rPr>
+                <w:rFonts w:asciiTheme="minorHAnsi" w:eastAsia="Courier10 BT" w:hAnsiTheme="minorHAnsi" w:cstheme="minorHAnsi"/>
+                <w:color w:val="000000"/>
+              </w:rPr>
+              <w:t>0.001</w:t>
+            </w:r>
+          </w:p>
+        </w:tc>
+        <w:tc>
+          <w:tcPr>
+            <w:tcW w:w="2053" w:type="dxa"/>
+          </w:tcPr>
+          <w:p>
+            <w:pPr>
+              <w:pStyle w:val="Standard"/>
+              <w:jc w:val="center"/>
+              <w:rPr>
+                <w:rFonts w:asciiTheme="minorHAnsi" w:eastAsia="Courier10 BT" w:hAnsiTheme="minorHAnsi" w:cstheme="minorHAnsi"/>
+                <w:color w:val="000000"/>
+              </w:rPr>
+            </w:pPr>
+            <w:r>
+              <w:rPr>
+                <w:rFonts w:asciiTheme="minorHAnsi" w:eastAsia="Courier10 BT" w:hAnsiTheme="minorHAnsi" w:cstheme="minorHAnsi"/>
+                <w:color w:val="000000"/>
+              </w:rPr>
+              <w:t>- 0.89232</w:t>
+            </w:r>
+          </w:p>
+        </w:tc>
+        <w:tc>
+          <w:tcPr>
+            <w:tcW w:w="2055" w:type="dxa"/>
+          </w:tcPr>
+          <w:p>
+            <w:pPr>
+              <w:pStyle w:val="Standard"/>
+              <w:jc w:val="center"/>
+              <w:rPr>
+                <w:rFonts w:asciiTheme="minorHAnsi" w:eastAsia="Courier10 BT" w:hAnsiTheme="minorHAnsi" w:cstheme="minorHAnsi"/>
+                <w:color w:val="000000"/>
+              </w:rPr>
+            </w:pPr>
+            <w:r>
+              <w:rPr>
+                <w:rFonts w:asciiTheme="minorHAnsi" w:eastAsia="Courier10 BT" w:hAnsiTheme="minorHAnsi" w:cstheme="minorHAnsi"/>
+                <w:color w:val="000000"/>
+              </w:rPr>
+              <w:t>6</w:t>
             </w:r>
           </w:p>
         </w:tc>
@@ -3843,10 +4309,11 @@
       <w:tblPr>
         <w:tblStyle w:val="Tabela-Siatka"/>
         <w:tblW w:w="0" w:type="auto"/>
+        <w:tblInd w:w="-147" w:type="dxa"/>
         <w:tblLook w:val="04A0" w:firstRow="1" w:lastRow="0" w:firstColumn="1" w:lastColumn="0" w:noHBand="0" w:noVBand="1"/>
       </w:tblPr>
       <w:tblGrid>
-        <w:gridCol w:w="2549"/>
+        <w:gridCol w:w="2696"/>
         <w:gridCol w:w="2549"/>
         <w:gridCol w:w="2549"/>
         <w:gridCol w:w="2549"/>
@@ -3854,7 +4321,7 @@
       <w:tr>
         <w:tc>
           <w:tcPr>
-            <w:tcW w:w="10196" w:type="dxa"/>
+            <w:tcW w:w="10343" w:type="dxa"/>
             <w:gridSpan w:val="4"/>
           </w:tcPr>
           <w:p>
@@ -3893,7 +4360,7 @@
       <w:tr>
         <w:tc>
           <w:tcPr>
-            <w:tcW w:w="2549" w:type="dxa"/>
+            <w:tcW w:w="2696" w:type="dxa"/>
           </w:tcPr>
           <w:p>
             <w:pPr>
@@ -4003,7 +4470,7 @@
       <w:tr>
         <w:tc>
           <w:tcPr>
-            <w:tcW w:w="2549" w:type="dxa"/>
+            <w:tcW w:w="2696" w:type="dxa"/>
           </w:tcPr>
           <w:p>
             <w:pPr>
@@ -4171,7 +4638,7 @@
       <w:tr>
         <w:tc>
           <w:tcPr>
-            <w:tcW w:w="2549" w:type="dxa"/>
+            <w:tcW w:w="2696" w:type="dxa"/>
           </w:tcPr>
           <w:p>
             <w:pPr>
@@ -4339,7 +4806,7 @@
       <w:tr>
         <w:tc>
           <w:tcPr>
-            <w:tcW w:w="2549" w:type="dxa"/>
+            <w:tcW w:w="2696" w:type="dxa"/>
           </w:tcPr>
           <w:p>
             <w:pPr>
@@ -4507,7 +4974,7 @@
       <w:tr>
         <w:tc>
           <w:tcPr>
-            <w:tcW w:w="2549" w:type="dxa"/>
+            <w:tcW w:w="2696" w:type="dxa"/>
           </w:tcPr>
           <w:p>
             <w:pPr>
@@ -4675,7 +5142,7 @@
       <w:tr>
         <w:tc>
           <w:tcPr>
-            <w:tcW w:w="2549" w:type="dxa"/>
+            <w:tcW w:w="2696" w:type="dxa"/>
           </w:tcPr>
           <w:p>
             <w:pPr>
@@ -4842,7 +5309,7 @@
       <w:tr>
         <w:tc>
           <w:tcPr>
-            <w:tcW w:w="2549" w:type="dxa"/>
+            <w:tcW w:w="2696" w:type="dxa"/>
           </w:tcPr>
           <w:p>
             <w:pPr>
@@ -5009,7 +5476,7 @@
       <w:tr>
         <w:tc>
           <w:tcPr>
-            <w:tcW w:w="2549" w:type="dxa"/>
+            <w:tcW w:w="2696" w:type="dxa"/>
           </w:tcPr>
           <w:p>
             <w:pPr>
@@ -5176,7 +5643,7 @@
       <w:tr>
         <w:tc>
           <w:tcPr>
-            <w:tcW w:w="2549" w:type="dxa"/>
+            <w:tcW w:w="2696" w:type="dxa"/>
           </w:tcPr>
           <w:p>
             <w:pPr>
@@ -5343,7 +5810,7 @@
       <w:tr>
         <w:tc>
           <w:tcPr>
-            <w:tcW w:w="2549" w:type="dxa"/>
+            <w:tcW w:w="2696" w:type="dxa"/>
           </w:tcPr>
           <w:p>
             <w:pPr>
@@ -5498,7 +5965,7 @@
       <w:tr>
         <w:tc>
           <w:tcPr>
-            <w:tcW w:w="2549" w:type="dxa"/>
+            <w:tcW w:w="2696" w:type="dxa"/>
           </w:tcPr>
           <w:p>
             <w:pPr>
@@ -5653,7 +6120,7 @@
       <w:tr>
         <w:tc>
           <w:tcPr>
-            <w:tcW w:w="2549" w:type="dxa"/>
+            <w:tcW w:w="2696" w:type="dxa"/>
           </w:tcPr>
           <w:p>
             <w:pPr>
@@ -5808,7 +6275,7 @@
       <w:tr>
         <w:tc>
           <w:tcPr>
-            <w:tcW w:w="2549" w:type="dxa"/>
+            <w:tcW w:w="2696" w:type="dxa"/>
           </w:tcPr>
           <w:p>
             <w:pPr>
@@ -5960,6 +6427,1646 @@
           </w:p>
         </w:tc>
       </w:tr>
+      <w:tr>
+        <w:tc>
+          <w:tcPr>
+            <w:tcW w:w="2696" w:type="dxa"/>
+          </w:tcPr>
+          <w:p>
+            <w:pPr>
+              <w:jc w:val="center"/>
+              <w:rPr>
+                <w:sz w:val="18"/>
+                <w:szCs w:val="18"/>
+              </w:rPr>
+            </w:pPr>
+            <m:oMathPara>
+              <m:oMath>
+                <m:r>
+                  <w:rPr>
+                    <w:rFonts w:ascii="Cambria Math" w:eastAsia="Courier10 BT" w:hAnsi="Cambria Math" w:cstheme="minorHAnsi"/>
+                    <w:sz w:val="18"/>
+                    <w:szCs w:val="18"/>
+                  </w:rPr>
+                  <m:t>f</m:t>
+                </m:r>
+                <m:d>
+                  <m:dPr>
+                    <m:ctrlPr>
+                      <w:rPr>
+                        <w:rFonts w:ascii="Cambria Math" w:eastAsia="Courier10 BT" w:hAnsi="Cambria Math" w:cstheme="minorHAnsi"/>
+                        <w:i/>
+                        <w:sz w:val="18"/>
+                        <w:szCs w:val="18"/>
+                      </w:rPr>
+                    </m:ctrlPr>
+                  </m:dPr>
+                  <m:e>
+                    <m:r>
+                      <w:rPr>
+                        <w:rFonts w:ascii="Cambria Math" w:eastAsia="Courier10 BT" w:hAnsi="Cambria Math" w:cstheme="minorHAnsi"/>
+                        <w:sz w:val="18"/>
+                        <w:szCs w:val="18"/>
+                      </w:rPr>
+                      <m:t>x</m:t>
+                    </m:r>
+                  </m:e>
+                </m:d>
+                <m:r>
+                  <w:rPr>
+                    <w:rFonts w:ascii="Cambria Math" w:eastAsia="Courier10 BT" w:hAnsi="Cambria Math" w:cstheme="minorHAnsi"/>
+                    <w:sz w:val="18"/>
+                    <w:szCs w:val="18"/>
+                  </w:rPr>
+                  <m:t xml:space="preserve">= </m:t>
+                </m:r>
+                <m:sSup>
+                  <m:sSupPr>
+                    <m:ctrlPr>
+                      <w:rPr>
+                        <w:rFonts w:ascii="Cambria Math" w:eastAsia="Courier10 BT" w:hAnsi="Cambria Math" w:cstheme="minorHAnsi"/>
+                        <w:i/>
+                        <w:kern w:val="3"/>
+                        <w:sz w:val="18"/>
+                        <w:szCs w:val="18"/>
+                      </w:rPr>
+                    </m:ctrlPr>
+                  </m:sSupPr>
+                  <m:e>
+                    <m:r>
+                      <w:rPr>
+                        <w:rFonts w:ascii="Cambria Math" w:eastAsia="Courier10 BT" w:hAnsi="Cambria Math" w:cstheme="minorHAnsi"/>
+                        <w:kern w:val="3"/>
+                        <w:sz w:val="18"/>
+                        <w:szCs w:val="18"/>
+                      </w:rPr>
+                      <m:t>x</m:t>
+                    </m:r>
+                  </m:e>
+                  <m:sup>
+                    <m:r>
+                      <w:rPr>
+                        <w:rFonts w:ascii="Cambria Math" w:eastAsia="Courier10 BT" w:hAnsi="Cambria Math" w:cstheme="minorHAnsi"/>
+                        <w:kern w:val="3"/>
+                        <w:sz w:val="18"/>
+                        <w:szCs w:val="18"/>
+                      </w:rPr>
+                      <m:t>4</m:t>
+                    </m:r>
+                  </m:sup>
+                </m:sSup>
+                <m:r>
+                  <w:rPr>
+                    <w:rFonts w:ascii="Cambria Math" w:eastAsia="Courier10 BT" w:hAnsi="Cambria Math" w:cstheme="minorHAnsi"/>
+                    <w:kern w:val="3"/>
+                    <w:sz w:val="18"/>
+                    <w:szCs w:val="18"/>
+                  </w:rPr>
+                  <m:t>+2x-3</m:t>
+                </m:r>
+              </m:oMath>
+            </m:oMathPara>
+          </w:p>
+        </w:tc>
+        <w:tc>
+          <w:tcPr>
+            <w:tcW w:w="2549" w:type="dxa"/>
+          </w:tcPr>
+          <w:p>
+            <w:pPr>
+              <w:jc w:val="center"/>
+              <w:rPr>
+                <w:rFonts w:asciiTheme="minorHAnsi" w:eastAsia="Courier10 BT" w:hAnsiTheme="minorHAnsi" w:cstheme="minorHAnsi"/>
+                <w:color w:val="000000"/>
+              </w:rPr>
+            </w:pPr>
+            <w:r>
+              <w:rPr>
+                <w:rFonts w:asciiTheme="minorHAnsi" w:eastAsia="Courier10 BT" w:hAnsiTheme="minorHAnsi" w:cstheme="minorHAnsi"/>
+                <w:color w:val="000000"/>
+              </w:rPr>
+              <w:t>&lt;-5;5&gt;</w:t>
+            </w:r>
+          </w:p>
+        </w:tc>
+        <w:tc>
+          <w:tcPr>
+            <w:tcW w:w="2549" w:type="dxa"/>
+          </w:tcPr>
+          <w:p>
+            <w:pPr>
+              <w:jc w:val="center"/>
+              <w:rPr>
+                <w:rFonts w:asciiTheme="minorHAnsi" w:eastAsia="Courier10 BT" w:hAnsiTheme="minorHAnsi" w:cstheme="minorHAnsi"/>
+                <w:color w:val="000000"/>
+              </w:rPr>
+            </w:pPr>
+            <w:r>
+              <w:rPr>
+                <w:rFonts w:asciiTheme="minorHAnsi" w:eastAsia="Courier10 BT" w:hAnsiTheme="minorHAnsi" w:cstheme="minorHAnsi"/>
+                <w:color w:val="000000"/>
+              </w:rPr>
+              <w:t>664.44444</w:t>
+            </w:r>
+          </w:p>
+        </w:tc>
+        <w:tc>
+          <w:tcPr>
+            <w:tcW w:w="2549" w:type="dxa"/>
+          </w:tcPr>
+          <w:p>
+            <w:pPr>
+              <w:jc w:val="center"/>
+              <w:rPr>
+                <w:rFonts w:asciiTheme="minorHAnsi" w:eastAsia="Courier10 BT" w:hAnsiTheme="minorHAnsi" w:cstheme="minorHAnsi"/>
+                <w:color w:val="000000"/>
+              </w:rPr>
+            </w:pPr>
+            <w:r>
+              <w:rPr>
+                <w:rFonts w:asciiTheme="minorHAnsi" w:eastAsia="Courier10 BT" w:hAnsiTheme="minorHAnsi" w:cstheme="minorHAnsi"/>
+                <w:color w:val="000000"/>
+              </w:rPr>
+              <w:t>2</w:t>
+            </w:r>
+          </w:p>
+        </w:tc>
+      </w:tr>
+      <w:tr>
+        <w:tc>
+          <w:tcPr>
+            <w:tcW w:w="2696" w:type="dxa"/>
+          </w:tcPr>
+          <w:p>
+            <w:pPr>
+              <w:jc w:val="center"/>
+              <w:rPr>
+                <w:sz w:val="18"/>
+                <w:szCs w:val="18"/>
+              </w:rPr>
+            </w:pPr>
+            <m:oMathPara>
+              <m:oMath>
+                <m:r>
+                  <w:rPr>
+                    <w:rFonts w:ascii="Cambria Math" w:eastAsia="Courier10 BT" w:hAnsi="Cambria Math" w:cstheme="minorHAnsi"/>
+                    <w:sz w:val="18"/>
+                    <w:szCs w:val="18"/>
+                  </w:rPr>
+                  <m:t>f</m:t>
+                </m:r>
+                <m:d>
+                  <m:dPr>
+                    <m:ctrlPr>
+                      <w:rPr>
+                        <w:rFonts w:ascii="Cambria Math" w:eastAsia="Courier10 BT" w:hAnsi="Cambria Math" w:cstheme="minorHAnsi"/>
+                        <w:i/>
+                        <w:sz w:val="18"/>
+                        <w:szCs w:val="18"/>
+                      </w:rPr>
+                    </m:ctrlPr>
+                  </m:dPr>
+                  <m:e>
+                    <m:r>
+                      <w:rPr>
+                        <w:rFonts w:ascii="Cambria Math" w:eastAsia="Courier10 BT" w:hAnsi="Cambria Math" w:cstheme="minorHAnsi"/>
+                        <w:sz w:val="18"/>
+                        <w:szCs w:val="18"/>
+                      </w:rPr>
+                      <m:t>x</m:t>
+                    </m:r>
+                  </m:e>
+                </m:d>
+                <m:r>
+                  <w:rPr>
+                    <w:rFonts w:ascii="Cambria Math" w:eastAsia="Courier10 BT" w:hAnsi="Cambria Math" w:cstheme="minorHAnsi"/>
+                    <w:sz w:val="18"/>
+                    <w:szCs w:val="18"/>
+                  </w:rPr>
+                  <m:t xml:space="preserve">= </m:t>
+                </m:r>
+                <m:sSup>
+                  <m:sSupPr>
+                    <m:ctrlPr>
+                      <w:rPr>
+                        <w:rFonts w:ascii="Cambria Math" w:eastAsia="Courier10 BT" w:hAnsi="Cambria Math" w:cstheme="minorHAnsi"/>
+                        <w:i/>
+                        <w:kern w:val="3"/>
+                        <w:sz w:val="18"/>
+                        <w:szCs w:val="18"/>
+                      </w:rPr>
+                    </m:ctrlPr>
+                  </m:sSupPr>
+                  <m:e>
+                    <m:r>
+                      <w:rPr>
+                        <w:rFonts w:ascii="Cambria Math" w:eastAsia="Courier10 BT" w:hAnsi="Cambria Math" w:cstheme="minorHAnsi"/>
+                        <w:kern w:val="3"/>
+                        <w:sz w:val="18"/>
+                        <w:szCs w:val="18"/>
+                      </w:rPr>
+                      <m:t>x</m:t>
+                    </m:r>
+                  </m:e>
+                  <m:sup>
+                    <m:r>
+                      <w:rPr>
+                        <w:rFonts w:ascii="Cambria Math" w:eastAsia="Courier10 BT" w:hAnsi="Cambria Math" w:cstheme="minorHAnsi"/>
+                        <w:kern w:val="3"/>
+                        <w:sz w:val="18"/>
+                        <w:szCs w:val="18"/>
+                      </w:rPr>
+                      <m:t>4</m:t>
+                    </m:r>
+                  </m:sup>
+                </m:sSup>
+                <m:r>
+                  <w:rPr>
+                    <w:rFonts w:ascii="Cambria Math" w:eastAsia="Courier10 BT" w:hAnsi="Cambria Math" w:cstheme="minorHAnsi"/>
+                    <w:kern w:val="3"/>
+                    <w:sz w:val="18"/>
+                    <w:szCs w:val="18"/>
+                  </w:rPr>
+                  <m:t>+2x-3</m:t>
+                </m:r>
+              </m:oMath>
+            </m:oMathPara>
+          </w:p>
+        </w:tc>
+        <w:tc>
+          <w:tcPr>
+            <w:tcW w:w="2549" w:type="dxa"/>
+          </w:tcPr>
+          <w:p>
+            <w:pPr>
+              <w:jc w:val="center"/>
+              <w:rPr>
+                <w:rFonts w:asciiTheme="minorHAnsi" w:eastAsia="Courier10 BT" w:hAnsiTheme="minorHAnsi" w:cstheme="minorHAnsi"/>
+                <w:color w:val="000000"/>
+              </w:rPr>
+            </w:pPr>
+            <w:r>
+              <w:rPr>
+                <w:rFonts w:asciiTheme="minorHAnsi" w:eastAsia="Courier10 BT" w:hAnsiTheme="minorHAnsi" w:cstheme="minorHAnsi"/>
+                <w:color w:val="000000"/>
+              </w:rPr>
+              <w:t>&lt;-5;5&gt;</w:t>
+            </w:r>
+          </w:p>
+        </w:tc>
+        <w:tc>
+          <w:tcPr>
+            <w:tcW w:w="2549" w:type="dxa"/>
+          </w:tcPr>
+          <w:p>
+            <w:pPr>
+              <w:jc w:val="center"/>
+              <w:rPr>
+                <w:rFonts w:asciiTheme="minorHAnsi" w:eastAsia="Courier10 BT" w:hAnsiTheme="minorHAnsi" w:cstheme="minorHAnsi"/>
+                <w:color w:val="000000"/>
+              </w:rPr>
+            </w:pPr>
+            <w:r>
+              <w:rPr>
+                <w:rFonts w:asciiTheme="minorHAnsi" w:eastAsia="Courier10 BT" w:hAnsiTheme="minorHAnsi" w:cstheme="minorHAnsi"/>
+                <w:color w:val="000000"/>
+              </w:rPr>
+              <w:t>1220.0</w:t>
+            </w:r>
+          </w:p>
+        </w:tc>
+        <w:tc>
+          <w:tcPr>
+            <w:tcW w:w="2549" w:type="dxa"/>
+          </w:tcPr>
+          <w:p>
+            <w:pPr>
+              <w:jc w:val="center"/>
+              <w:rPr>
+                <w:rFonts w:asciiTheme="minorHAnsi" w:eastAsia="Courier10 BT" w:hAnsiTheme="minorHAnsi" w:cstheme="minorHAnsi"/>
+                <w:color w:val="000000"/>
+              </w:rPr>
+            </w:pPr>
+            <w:r>
+              <w:rPr>
+                <w:rFonts w:asciiTheme="minorHAnsi" w:eastAsia="Courier10 BT" w:hAnsiTheme="minorHAnsi" w:cstheme="minorHAnsi"/>
+                <w:color w:val="000000"/>
+              </w:rPr>
+              <w:t>3</w:t>
+            </w:r>
+          </w:p>
+        </w:tc>
+      </w:tr>
+      <w:tr>
+        <w:tc>
+          <w:tcPr>
+            <w:tcW w:w="2696" w:type="dxa"/>
+          </w:tcPr>
+          <w:p>
+            <w:pPr>
+              <w:jc w:val="center"/>
+              <w:rPr>
+                <w:sz w:val="18"/>
+                <w:szCs w:val="18"/>
+              </w:rPr>
+            </w:pPr>
+            <m:oMathPara>
+              <m:oMath>
+                <m:r>
+                  <w:rPr>
+                    <w:rFonts w:ascii="Cambria Math" w:eastAsia="Courier10 BT" w:hAnsi="Cambria Math" w:cstheme="minorHAnsi"/>
+                    <w:sz w:val="18"/>
+                    <w:szCs w:val="18"/>
+                  </w:rPr>
+                  <m:t>f</m:t>
+                </m:r>
+                <m:d>
+                  <m:dPr>
+                    <m:ctrlPr>
+                      <w:rPr>
+                        <w:rFonts w:ascii="Cambria Math" w:eastAsia="Courier10 BT" w:hAnsi="Cambria Math" w:cstheme="minorHAnsi"/>
+                        <w:i/>
+                        <w:sz w:val="18"/>
+                        <w:szCs w:val="18"/>
+                      </w:rPr>
+                    </m:ctrlPr>
+                  </m:dPr>
+                  <m:e>
+                    <m:r>
+                      <w:rPr>
+                        <w:rFonts w:ascii="Cambria Math" w:eastAsia="Courier10 BT" w:hAnsi="Cambria Math" w:cstheme="minorHAnsi"/>
+                        <w:sz w:val="18"/>
+                        <w:szCs w:val="18"/>
+                      </w:rPr>
+                      <m:t>x</m:t>
+                    </m:r>
+                  </m:e>
+                </m:d>
+                <m:r>
+                  <w:rPr>
+                    <w:rFonts w:ascii="Cambria Math" w:eastAsia="Courier10 BT" w:hAnsi="Cambria Math" w:cstheme="minorHAnsi"/>
+                    <w:sz w:val="18"/>
+                    <w:szCs w:val="18"/>
+                  </w:rPr>
+                  <m:t xml:space="preserve">= </m:t>
+                </m:r>
+                <m:sSup>
+                  <m:sSupPr>
+                    <m:ctrlPr>
+                      <w:rPr>
+                        <w:rFonts w:ascii="Cambria Math" w:eastAsia="Courier10 BT" w:hAnsi="Cambria Math" w:cstheme="minorHAnsi"/>
+                        <w:i/>
+                        <w:kern w:val="3"/>
+                        <w:sz w:val="18"/>
+                        <w:szCs w:val="18"/>
+                      </w:rPr>
+                    </m:ctrlPr>
+                  </m:sSupPr>
+                  <m:e>
+                    <m:r>
+                      <w:rPr>
+                        <w:rFonts w:ascii="Cambria Math" w:eastAsia="Courier10 BT" w:hAnsi="Cambria Math" w:cstheme="minorHAnsi"/>
+                        <w:kern w:val="3"/>
+                        <w:sz w:val="18"/>
+                        <w:szCs w:val="18"/>
+                      </w:rPr>
+                      <m:t>x</m:t>
+                    </m:r>
+                  </m:e>
+                  <m:sup>
+                    <m:r>
+                      <w:rPr>
+                        <w:rFonts w:ascii="Cambria Math" w:eastAsia="Courier10 BT" w:hAnsi="Cambria Math" w:cstheme="minorHAnsi"/>
+                        <w:kern w:val="3"/>
+                        <w:sz w:val="18"/>
+                        <w:szCs w:val="18"/>
+                      </w:rPr>
+                      <m:t>4</m:t>
+                    </m:r>
+                  </m:sup>
+                </m:sSup>
+                <m:r>
+                  <w:rPr>
+                    <w:rFonts w:ascii="Cambria Math" w:eastAsia="Courier10 BT" w:hAnsi="Cambria Math" w:cstheme="minorHAnsi"/>
+                    <w:kern w:val="3"/>
+                    <w:sz w:val="18"/>
+                    <w:szCs w:val="18"/>
+                  </w:rPr>
+                  <m:t>+2x-3</m:t>
+                </m:r>
+              </m:oMath>
+            </m:oMathPara>
+          </w:p>
+        </w:tc>
+        <w:tc>
+          <w:tcPr>
+            <w:tcW w:w="2549" w:type="dxa"/>
+          </w:tcPr>
+          <w:p>
+            <w:pPr>
+              <w:jc w:val="center"/>
+              <w:rPr>
+                <w:rFonts w:asciiTheme="minorHAnsi" w:eastAsia="Courier10 BT" w:hAnsiTheme="minorHAnsi" w:cstheme="minorHAnsi"/>
+                <w:color w:val="000000"/>
+              </w:rPr>
+            </w:pPr>
+            <w:r>
+              <w:rPr>
+                <w:rFonts w:asciiTheme="minorHAnsi" w:eastAsia="Courier10 BT" w:hAnsiTheme="minorHAnsi" w:cstheme="minorHAnsi"/>
+                <w:color w:val="000000"/>
+              </w:rPr>
+              <w:t>&lt;-5;5&gt;</w:t>
+            </w:r>
+          </w:p>
+        </w:tc>
+        <w:tc>
+          <w:tcPr>
+            <w:tcW w:w="2549" w:type="dxa"/>
+          </w:tcPr>
+          <w:p>
+            <w:pPr>
+              <w:jc w:val="center"/>
+              <w:rPr>
+                <w:rFonts w:asciiTheme="minorHAnsi" w:eastAsia="Courier10 BT" w:hAnsiTheme="minorHAnsi" w:cstheme="minorHAnsi"/>
+                <w:color w:val="000000"/>
+              </w:rPr>
+            </w:pPr>
+            <w:r>
+              <w:rPr>
+                <w:rFonts w:asciiTheme="minorHAnsi" w:eastAsia="Courier10 BT" w:hAnsiTheme="minorHAnsi" w:cstheme="minorHAnsi"/>
+                <w:color w:val="000000"/>
+              </w:rPr>
+              <w:t>1220.0</w:t>
+            </w:r>
+          </w:p>
+        </w:tc>
+        <w:tc>
+          <w:tcPr>
+            <w:tcW w:w="2549" w:type="dxa"/>
+          </w:tcPr>
+          <w:p>
+            <w:pPr>
+              <w:jc w:val="center"/>
+              <w:rPr>
+                <w:rFonts w:asciiTheme="minorHAnsi" w:eastAsia="Courier10 BT" w:hAnsiTheme="minorHAnsi" w:cstheme="minorHAnsi"/>
+                <w:color w:val="000000"/>
+              </w:rPr>
+            </w:pPr>
+            <w:r>
+              <w:rPr>
+                <w:rFonts w:asciiTheme="minorHAnsi" w:eastAsia="Courier10 BT" w:hAnsiTheme="minorHAnsi" w:cstheme="minorHAnsi"/>
+                <w:color w:val="000000"/>
+              </w:rPr>
+              <w:t>4</w:t>
+            </w:r>
+          </w:p>
+        </w:tc>
+      </w:tr>
+      <w:tr>
+        <w:tc>
+          <w:tcPr>
+            <w:tcW w:w="2696" w:type="dxa"/>
+          </w:tcPr>
+          <w:p>
+            <w:pPr>
+              <w:jc w:val="center"/>
+              <w:rPr>
+                <w:sz w:val="18"/>
+                <w:szCs w:val="18"/>
+              </w:rPr>
+            </w:pPr>
+            <m:oMathPara>
+              <m:oMath>
+                <m:r>
+                  <w:rPr>
+                    <w:rFonts w:ascii="Cambria Math" w:eastAsia="Courier10 BT" w:hAnsi="Cambria Math" w:cstheme="minorHAnsi"/>
+                    <w:sz w:val="18"/>
+                    <w:szCs w:val="18"/>
+                  </w:rPr>
+                  <m:t>f</m:t>
+                </m:r>
+                <m:d>
+                  <m:dPr>
+                    <m:ctrlPr>
+                      <w:rPr>
+                        <w:rFonts w:ascii="Cambria Math" w:eastAsia="Courier10 BT" w:hAnsi="Cambria Math" w:cstheme="minorHAnsi"/>
+                        <w:i/>
+                        <w:sz w:val="18"/>
+                        <w:szCs w:val="18"/>
+                      </w:rPr>
+                    </m:ctrlPr>
+                  </m:dPr>
+                  <m:e>
+                    <m:r>
+                      <w:rPr>
+                        <w:rFonts w:ascii="Cambria Math" w:eastAsia="Courier10 BT" w:hAnsi="Cambria Math" w:cstheme="minorHAnsi"/>
+                        <w:sz w:val="18"/>
+                        <w:szCs w:val="18"/>
+                      </w:rPr>
+                      <m:t>x</m:t>
+                    </m:r>
+                  </m:e>
+                </m:d>
+                <m:r>
+                  <w:rPr>
+                    <w:rFonts w:ascii="Cambria Math" w:eastAsia="Courier10 BT" w:hAnsi="Cambria Math" w:cstheme="minorHAnsi"/>
+                    <w:sz w:val="18"/>
+                    <w:szCs w:val="18"/>
+                  </w:rPr>
+                  <m:t xml:space="preserve">= </m:t>
+                </m:r>
+                <m:sSup>
+                  <m:sSupPr>
+                    <m:ctrlPr>
+                      <w:rPr>
+                        <w:rFonts w:ascii="Cambria Math" w:eastAsia="Courier10 BT" w:hAnsi="Cambria Math" w:cstheme="minorHAnsi"/>
+                        <w:i/>
+                        <w:kern w:val="3"/>
+                        <w:sz w:val="18"/>
+                        <w:szCs w:val="18"/>
+                      </w:rPr>
+                    </m:ctrlPr>
+                  </m:sSupPr>
+                  <m:e>
+                    <m:r>
+                      <w:rPr>
+                        <w:rFonts w:ascii="Cambria Math" w:eastAsia="Courier10 BT" w:hAnsi="Cambria Math" w:cstheme="minorHAnsi"/>
+                        <w:kern w:val="3"/>
+                        <w:sz w:val="18"/>
+                        <w:szCs w:val="18"/>
+                      </w:rPr>
+                      <m:t>x</m:t>
+                    </m:r>
+                  </m:e>
+                  <m:sup>
+                    <m:r>
+                      <w:rPr>
+                        <w:rFonts w:ascii="Cambria Math" w:eastAsia="Courier10 BT" w:hAnsi="Cambria Math" w:cstheme="minorHAnsi"/>
+                        <w:kern w:val="3"/>
+                        <w:sz w:val="18"/>
+                        <w:szCs w:val="18"/>
+                      </w:rPr>
+                      <m:t>4</m:t>
+                    </m:r>
+                  </m:sup>
+                </m:sSup>
+                <m:r>
+                  <w:rPr>
+                    <w:rFonts w:ascii="Cambria Math" w:eastAsia="Courier10 BT" w:hAnsi="Cambria Math" w:cstheme="minorHAnsi"/>
+                    <w:kern w:val="3"/>
+                    <w:sz w:val="18"/>
+                    <w:szCs w:val="18"/>
+                  </w:rPr>
+                  <m:t>+2x-3</m:t>
+                </m:r>
+              </m:oMath>
+            </m:oMathPara>
+          </w:p>
+        </w:tc>
+        <w:tc>
+          <w:tcPr>
+            <w:tcW w:w="2549" w:type="dxa"/>
+          </w:tcPr>
+          <w:p>
+            <w:pPr>
+              <w:jc w:val="center"/>
+              <w:rPr>
+                <w:rFonts w:asciiTheme="minorHAnsi" w:eastAsia="Courier10 BT" w:hAnsiTheme="minorHAnsi" w:cstheme="minorHAnsi"/>
+                <w:color w:val="000000"/>
+              </w:rPr>
+            </w:pPr>
+            <w:r>
+              <w:rPr>
+                <w:rFonts w:asciiTheme="minorHAnsi" w:eastAsia="Courier10 BT" w:hAnsiTheme="minorHAnsi" w:cstheme="minorHAnsi"/>
+                <w:color w:val="000000"/>
+              </w:rPr>
+              <w:t>&lt;-5;5&gt;</w:t>
+            </w:r>
+          </w:p>
+        </w:tc>
+        <w:tc>
+          <w:tcPr>
+            <w:tcW w:w="2549" w:type="dxa"/>
+          </w:tcPr>
+          <w:p>
+            <w:pPr>
+              <w:jc w:val="center"/>
+              <w:rPr>
+                <w:rFonts w:asciiTheme="minorHAnsi" w:eastAsia="Courier10 BT" w:hAnsiTheme="minorHAnsi" w:cstheme="minorHAnsi"/>
+                <w:color w:val="000000"/>
+              </w:rPr>
+            </w:pPr>
+            <w:r>
+              <w:rPr>
+                <w:rFonts w:asciiTheme="minorHAnsi" w:eastAsia="Courier10 BT" w:hAnsiTheme="minorHAnsi" w:cstheme="minorHAnsi"/>
+                <w:color w:val="000000"/>
+              </w:rPr>
+              <w:t>1220.0</w:t>
+            </w:r>
+          </w:p>
+        </w:tc>
+        <w:tc>
+          <w:tcPr>
+            <w:tcW w:w="2549" w:type="dxa"/>
+          </w:tcPr>
+          <w:p>
+            <w:pPr>
+              <w:jc w:val="center"/>
+              <w:rPr>
+                <w:rFonts w:asciiTheme="minorHAnsi" w:eastAsia="Courier10 BT" w:hAnsiTheme="minorHAnsi" w:cstheme="minorHAnsi"/>
+                <w:color w:val="000000"/>
+              </w:rPr>
+            </w:pPr>
+            <w:r>
+              <w:rPr>
+                <w:rFonts w:asciiTheme="minorHAnsi" w:eastAsia="Courier10 BT" w:hAnsiTheme="minorHAnsi" w:cstheme="minorHAnsi"/>
+                <w:color w:val="000000"/>
+              </w:rPr>
+              <w:t>5</w:t>
+            </w:r>
+          </w:p>
+        </w:tc>
+      </w:tr>
+      <w:tr>
+        <w:tc>
+          <w:tcPr>
+            <w:tcW w:w="2696" w:type="dxa"/>
+          </w:tcPr>
+          <w:p>
+            <w:pPr>
+              <w:jc w:val="center"/>
+              <w:rPr>
+                <w:sz w:val="18"/>
+                <w:szCs w:val="18"/>
+              </w:rPr>
+            </w:pPr>
+            <m:oMathPara>
+              <m:oMath>
+                <m:r>
+                  <w:rPr>
+                    <w:rFonts w:ascii="Cambria Math" w:eastAsia="Courier10 BT" w:hAnsi="Cambria Math" w:cstheme="minorHAnsi"/>
+                    <w:sz w:val="18"/>
+                    <w:szCs w:val="18"/>
+                  </w:rPr>
+                  <m:t>f</m:t>
+                </m:r>
+                <m:d>
+                  <m:dPr>
+                    <m:ctrlPr>
+                      <w:rPr>
+                        <w:rFonts w:ascii="Cambria Math" w:eastAsia="Courier10 BT" w:hAnsi="Cambria Math" w:cstheme="minorHAnsi"/>
+                        <w:i/>
+                        <w:sz w:val="18"/>
+                        <w:szCs w:val="18"/>
+                      </w:rPr>
+                    </m:ctrlPr>
+                  </m:dPr>
+                  <m:e>
+                    <m:r>
+                      <w:rPr>
+                        <w:rFonts w:ascii="Cambria Math" w:eastAsia="Courier10 BT" w:hAnsi="Cambria Math" w:cstheme="minorHAnsi"/>
+                        <w:sz w:val="18"/>
+                        <w:szCs w:val="18"/>
+                      </w:rPr>
+                      <m:t>x</m:t>
+                    </m:r>
+                  </m:e>
+                </m:d>
+                <m:r>
+                  <w:rPr>
+                    <w:rFonts w:ascii="Cambria Math" w:eastAsia="Courier10 BT" w:hAnsi="Cambria Math" w:cstheme="minorHAnsi"/>
+                    <w:sz w:val="18"/>
+                    <w:szCs w:val="18"/>
+                  </w:rPr>
+                  <m:t>=</m:t>
+                </m:r>
+                <m:r>
+                  <w:rPr>
+                    <w:rFonts w:ascii="Cambria Math" w:eastAsia="Courier10 BT" w:hAnsi="Cambria Math" w:cstheme="minorHAnsi"/>
+                    <w:kern w:val="3"/>
+                    <w:sz w:val="18"/>
+                    <w:szCs w:val="18"/>
+                  </w:rPr>
+                  <m:t>3</m:t>
+                </m:r>
+                <m:func>
+                  <m:funcPr>
+                    <m:ctrlPr>
+                      <w:rPr>
+                        <w:rFonts w:ascii="Cambria Math" w:eastAsia="Courier10 BT" w:hAnsi="Cambria Math" w:cstheme="minorHAnsi"/>
+                        <w:i/>
+                        <w:kern w:val="3"/>
+                        <w:sz w:val="18"/>
+                        <w:szCs w:val="18"/>
+                      </w:rPr>
+                    </m:ctrlPr>
+                  </m:funcPr>
+                  <m:fName>
+                    <m:r>
+                      <m:rPr>
+                        <m:sty m:val="p"/>
+                      </m:rPr>
+                      <w:rPr>
+                        <w:rFonts w:ascii="Cambria Math" w:eastAsia="Courier10 BT" w:hAnsi="Cambria Math" w:cstheme="minorHAnsi"/>
+                        <w:kern w:val="3"/>
+                        <w:sz w:val="18"/>
+                        <w:szCs w:val="18"/>
+                      </w:rPr>
+                      <m:t>sin</m:t>
+                    </m:r>
+                  </m:fName>
+                  <m:e>
+                    <m:d>
+                      <m:dPr>
+                        <m:ctrlPr>
+                          <w:rPr>
+                            <w:rFonts w:ascii="Cambria Math" w:eastAsia="Courier10 BT" w:hAnsi="Cambria Math" w:cstheme="minorHAnsi"/>
+                            <w:i/>
+                            <w:kern w:val="3"/>
+                            <w:sz w:val="18"/>
+                            <w:szCs w:val="18"/>
+                          </w:rPr>
+                        </m:ctrlPr>
+                      </m:dPr>
+                      <m:e>
+                        <m:r>
+                          <w:rPr>
+                            <w:rFonts w:ascii="Cambria Math" w:eastAsia="Courier10 BT" w:hAnsi="Cambria Math" w:cstheme="minorHAnsi"/>
+                            <w:kern w:val="3"/>
+                            <w:sz w:val="18"/>
+                            <w:szCs w:val="18"/>
+                          </w:rPr>
+                          <m:t>x</m:t>
+                        </m:r>
+                      </m:e>
+                    </m:d>
+                  </m:e>
+                </m:func>
+                <m:r>
+                  <w:rPr>
+                    <w:rFonts w:ascii="Cambria Math" w:eastAsia="Courier10 BT" w:hAnsi="Cambria Math" w:cstheme="minorHAnsi"/>
+                    <w:kern w:val="3"/>
+                    <w:sz w:val="18"/>
+                    <w:szCs w:val="18"/>
+                  </w:rPr>
+                  <m:t>-</m:t>
+                </m:r>
+                <m:func>
+                  <m:funcPr>
+                    <m:ctrlPr>
+                      <w:rPr>
+                        <w:rFonts w:ascii="Cambria Math" w:eastAsia="Courier10 BT" w:hAnsi="Cambria Math" w:cstheme="minorHAnsi"/>
+                        <w:i/>
+                        <w:kern w:val="3"/>
+                        <w:sz w:val="18"/>
+                        <w:szCs w:val="18"/>
+                      </w:rPr>
+                    </m:ctrlPr>
+                  </m:funcPr>
+                  <m:fName>
+                    <m:r>
+                      <m:rPr>
+                        <m:sty m:val="p"/>
+                      </m:rPr>
+                      <w:rPr>
+                        <w:rFonts w:ascii="Cambria Math" w:eastAsia="Courier10 BT" w:hAnsi="Cambria Math" w:cstheme="minorHAnsi"/>
+                        <w:kern w:val="3"/>
+                        <w:sz w:val="18"/>
+                        <w:szCs w:val="18"/>
+                      </w:rPr>
+                      <m:t>cos</m:t>
+                    </m:r>
+                  </m:fName>
+                  <m:e>
+                    <m:d>
+                      <m:dPr>
+                        <m:ctrlPr>
+                          <w:rPr>
+                            <w:rFonts w:ascii="Cambria Math" w:eastAsia="Courier10 BT" w:hAnsi="Cambria Math" w:cstheme="minorHAnsi"/>
+                            <w:i/>
+                            <w:kern w:val="3"/>
+                            <w:sz w:val="18"/>
+                            <w:szCs w:val="18"/>
+                          </w:rPr>
+                        </m:ctrlPr>
+                      </m:dPr>
+                      <m:e>
+                        <m:r>
+                          <w:rPr>
+                            <w:rFonts w:ascii="Cambria Math" w:eastAsia="Courier10 BT" w:hAnsi="Cambria Math" w:cstheme="minorHAnsi"/>
+                            <w:kern w:val="3"/>
+                            <w:sz w:val="18"/>
+                            <w:szCs w:val="18"/>
+                          </w:rPr>
+                          <m:t>x</m:t>
+                        </m:r>
+                      </m:e>
+                    </m:d>
+                  </m:e>
+                </m:func>
+              </m:oMath>
+            </m:oMathPara>
+          </w:p>
+        </w:tc>
+        <w:tc>
+          <w:tcPr>
+            <w:tcW w:w="2549" w:type="dxa"/>
+          </w:tcPr>
+          <w:p>
+            <w:pPr>
+              <w:jc w:val="center"/>
+              <w:rPr>
+                <w:rFonts w:asciiTheme="minorHAnsi" w:eastAsia="Courier10 BT" w:hAnsiTheme="minorHAnsi" w:cstheme="minorHAnsi"/>
+                <w:color w:val="000000"/>
+              </w:rPr>
+            </w:pPr>
+            <w:r>
+              <w:rPr>
+                <w:rFonts w:asciiTheme="minorHAnsi" w:eastAsia="Courier10 BT" w:hAnsiTheme="minorHAnsi" w:cstheme="minorHAnsi"/>
+                <w:color w:val="000000"/>
+              </w:rPr>
+              <w:t>&lt;2,8&gt;</w:t>
+            </w:r>
+          </w:p>
+        </w:tc>
+        <w:tc>
+          <w:tcPr>
+            <w:tcW w:w="2549" w:type="dxa"/>
+          </w:tcPr>
+          <w:p>
+            <w:pPr>
+              <w:jc w:val="center"/>
+              <w:rPr>
+                <w:rFonts w:asciiTheme="minorHAnsi" w:eastAsia="Courier10 BT" w:hAnsiTheme="minorHAnsi" w:cstheme="minorHAnsi"/>
+                <w:color w:val="000000"/>
+              </w:rPr>
+            </w:pPr>
+            <w:r>
+              <w:rPr>
+                <w:rFonts w:asciiTheme="minorHAnsi" w:eastAsia="Courier10 BT" w:hAnsiTheme="minorHAnsi" w:cstheme="minorHAnsi"/>
+                <w:color w:val="000000"/>
+              </w:rPr>
+              <w:t>3.04457</w:t>
+            </w:r>
+          </w:p>
+        </w:tc>
+        <w:tc>
+          <w:tcPr>
+            <w:tcW w:w="2549" w:type="dxa"/>
+          </w:tcPr>
+          <w:p>
+            <w:pPr>
+              <w:jc w:val="center"/>
+              <w:rPr>
+                <w:rFonts w:asciiTheme="minorHAnsi" w:eastAsia="Courier10 BT" w:hAnsiTheme="minorHAnsi" w:cstheme="minorHAnsi"/>
+                <w:color w:val="000000"/>
+              </w:rPr>
+            </w:pPr>
+            <w:r>
+              <w:rPr>
+                <w:rFonts w:asciiTheme="minorHAnsi" w:eastAsia="Courier10 BT" w:hAnsiTheme="minorHAnsi" w:cstheme="minorHAnsi"/>
+                <w:color w:val="000000"/>
+              </w:rPr>
+              <w:t>2</w:t>
+            </w:r>
+          </w:p>
+        </w:tc>
+      </w:tr>
+      <w:tr>
+        <w:tc>
+          <w:tcPr>
+            <w:tcW w:w="2696" w:type="dxa"/>
+          </w:tcPr>
+          <w:p>
+            <w:pPr>
+              <w:jc w:val="center"/>
+              <w:rPr>
+                <w:sz w:val="18"/>
+                <w:szCs w:val="18"/>
+              </w:rPr>
+            </w:pPr>
+            <m:oMathPara>
+              <m:oMath>
+                <m:r>
+                  <w:rPr>
+                    <w:rFonts w:ascii="Cambria Math" w:eastAsia="Courier10 BT" w:hAnsi="Cambria Math" w:cstheme="minorHAnsi"/>
+                    <w:sz w:val="18"/>
+                    <w:szCs w:val="18"/>
+                  </w:rPr>
+                  <m:t>f</m:t>
+                </m:r>
+                <m:d>
+                  <m:dPr>
+                    <m:ctrlPr>
+                      <w:rPr>
+                        <w:rFonts w:ascii="Cambria Math" w:eastAsia="Courier10 BT" w:hAnsi="Cambria Math" w:cstheme="minorHAnsi"/>
+                        <w:i/>
+                        <w:sz w:val="18"/>
+                        <w:szCs w:val="18"/>
+                      </w:rPr>
+                    </m:ctrlPr>
+                  </m:dPr>
+                  <m:e>
+                    <m:r>
+                      <w:rPr>
+                        <w:rFonts w:ascii="Cambria Math" w:eastAsia="Courier10 BT" w:hAnsi="Cambria Math" w:cstheme="minorHAnsi"/>
+                        <w:sz w:val="18"/>
+                        <w:szCs w:val="18"/>
+                      </w:rPr>
+                      <m:t>x</m:t>
+                    </m:r>
+                  </m:e>
+                </m:d>
+                <m:r>
+                  <w:rPr>
+                    <w:rFonts w:ascii="Cambria Math" w:eastAsia="Courier10 BT" w:hAnsi="Cambria Math" w:cstheme="minorHAnsi"/>
+                    <w:sz w:val="18"/>
+                    <w:szCs w:val="18"/>
+                  </w:rPr>
+                  <m:t>=</m:t>
+                </m:r>
+                <m:r>
+                  <w:rPr>
+                    <w:rFonts w:ascii="Cambria Math" w:eastAsia="Courier10 BT" w:hAnsi="Cambria Math" w:cstheme="minorHAnsi"/>
+                    <w:kern w:val="3"/>
+                    <w:sz w:val="18"/>
+                    <w:szCs w:val="18"/>
+                  </w:rPr>
+                  <m:t>3</m:t>
+                </m:r>
+                <m:func>
+                  <m:funcPr>
+                    <m:ctrlPr>
+                      <w:rPr>
+                        <w:rFonts w:ascii="Cambria Math" w:eastAsia="Courier10 BT" w:hAnsi="Cambria Math" w:cstheme="minorHAnsi"/>
+                        <w:i/>
+                        <w:kern w:val="3"/>
+                        <w:sz w:val="18"/>
+                        <w:szCs w:val="18"/>
+                      </w:rPr>
+                    </m:ctrlPr>
+                  </m:funcPr>
+                  <m:fName>
+                    <m:r>
+                      <m:rPr>
+                        <m:sty m:val="p"/>
+                      </m:rPr>
+                      <w:rPr>
+                        <w:rFonts w:ascii="Cambria Math" w:eastAsia="Courier10 BT" w:hAnsi="Cambria Math" w:cstheme="minorHAnsi"/>
+                        <w:kern w:val="3"/>
+                        <w:sz w:val="18"/>
+                        <w:szCs w:val="18"/>
+                      </w:rPr>
+                      <m:t>sin</m:t>
+                    </m:r>
+                  </m:fName>
+                  <m:e>
+                    <m:d>
+                      <m:dPr>
+                        <m:ctrlPr>
+                          <w:rPr>
+                            <w:rFonts w:ascii="Cambria Math" w:eastAsia="Courier10 BT" w:hAnsi="Cambria Math" w:cstheme="minorHAnsi"/>
+                            <w:i/>
+                            <w:kern w:val="3"/>
+                            <w:sz w:val="18"/>
+                            <w:szCs w:val="18"/>
+                          </w:rPr>
+                        </m:ctrlPr>
+                      </m:dPr>
+                      <m:e>
+                        <m:r>
+                          <w:rPr>
+                            <w:rFonts w:ascii="Cambria Math" w:eastAsia="Courier10 BT" w:hAnsi="Cambria Math" w:cstheme="minorHAnsi"/>
+                            <w:kern w:val="3"/>
+                            <w:sz w:val="18"/>
+                            <w:szCs w:val="18"/>
+                          </w:rPr>
+                          <m:t>x</m:t>
+                        </m:r>
+                      </m:e>
+                    </m:d>
+                  </m:e>
+                </m:func>
+                <m:r>
+                  <w:rPr>
+                    <w:rFonts w:ascii="Cambria Math" w:eastAsia="Courier10 BT" w:hAnsi="Cambria Math" w:cstheme="minorHAnsi"/>
+                    <w:kern w:val="3"/>
+                    <w:sz w:val="18"/>
+                    <w:szCs w:val="18"/>
+                  </w:rPr>
+                  <m:t>-</m:t>
+                </m:r>
+                <m:func>
+                  <m:funcPr>
+                    <m:ctrlPr>
+                      <w:rPr>
+                        <w:rFonts w:ascii="Cambria Math" w:eastAsia="Courier10 BT" w:hAnsi="Cambria Math" w:cstheme="minorHAnsi"/>
+                        <w:i/>
+                        <w:kern w:val="3"/>
+                        <w:sz w:val="18"/>
+                        <w:szCs w:val="18"/>
+                      </w:rPr>
+                    </m:ctrlPr>
+                  </m:funcPr>
+                  <m:fName>
+                    <m:r>
+                      <m:rPr>
+                        <m:sty m:val="p"/>
+                      </m:rPr>
+                      <w:rPr>
+                        <w:rFonts w:ascii="Cambria Math" w:eastAsia="Courier10 BT" w:hAnsi="Cambria Math" w:cstheme="minorHAnsi"/>
+                        <w:kern w:val="3"/>
+                        <w:sz w:val="18"/>
+                        <w:szCs w:val="18"/>
+                      </w:rPr>
+                      <m:t>cos</m:t>
+                    </m:r>
+                  </m:fName>
+                  <m:e>
+                    <m:d>
+                      <m:dPr>
+                        <m:ctrlPr>
+                          <w:rPr>
+                            <w:rFonts w:ascii="Cambria Math" w:eastAsia="Courier10 BT" w:hAnsi="Cambria Math" w:cstheme="minorHAnsi"/>
+                            <w:i/>
+                            <w:kern w:val="3"/>
+                            <w:sz w:val="18"/>
+                            <w:szCs w:val="18"/>
+                          </w:rPr>
+                        </m:ctrlPr>
+                      </m:dPr>
+                      <m:e>
+                        <m:r>
+                          <w:rPr>
+                            <w:rFonts w:ascii="Cambria Math" w:eastAsia="Courier10 BT" w:hAnsi="Cambria Math" w:cstheme="minorHAnsi"/>
+                            <w:kern w:val="3"/>
+                            <w:sz w:val="18"/>
+                            <w:szCs w:val="18"/>
+                          </w:rPr>
+                          <m:t>x</m:t>
+                        </m:r>
+                      </m:e>
+                    </m:d>
+                  </m:e>
+                </m:func>
+              </m:oMath>
+            </m:oMathPara>
+          </w:p>
+        </w:tc>
+        <w:tc>
+          <w:tcPr>
+            <w:tcW w:w="2549" w:type="dxa"/>
+          </w:tcPr>
+          <w:p>
+            <w:pPr>
+              <w:jc w:val="center"/>
+              <w:rPr>
+                <w:rFonts w:asciiTheme="minorHAnsi" w:eastAsia="Courier10 BT" w:hAnsiTheme="minorHAnsi" w:cstheme="minorHAnsi"/>
+                <w:color w:val="000000"/>
+              </w:rPr>
+            </w:pPr>
+            <w:r>
+              <w:rPr>
+                <w:rFonts w:asciiTheme="minorHAnsi" w:eastAsia="Courier10 BT" w:hAnsiTheme="minorHAnsi" w:cstheme="minorHAnsi"/>
+                <w:color w:val="000000"/>
+              </w:rPr>
+              <w:t>&lt;2,8&gt;</w:t>
+            </w:r>
+          </w:p>
+        </w:tc>
+        <w:tc>
+          <w:tcPr>
+            <w:tcW w:w="2549" w:type="dxa"/>
+          </w:tcPr>
+          <w:p>
+            <w:pPr>
+              <w:jc w:val="center"/>
+              <w:rPr>
+                <w:rFonts w:asciiTheme="minorHAnsi" w:eastAsia="Courier10 BT" w:hAnsiTheme="minorHAnsi" w:cstheme="minorHAnsi"/>
+                <w:color w:val="000000"/>
+              </w:rPr>
+            </w:pPr>
+            <w:r>
+              <w:rPr>
+                <w:rFonts w:asciiTheme="minorHAnsi" w:eastAsia="Courier10 BT" w:hAnsiTheme="minorHAnsi" w:cstheme="minorHAnsi"/>
+                <w:color w:val="000000"/>
+              </w:rPr>
+              <w:t>-1.22387</w:t>
+            </w:r>
+          </w:p>
+        </w:tc>
+        <w:tc>
+          <w:tcPr>
+            <w:tcW w:w="2549" w:type="dxa"/>
+          </w:tcPr>
+          <w:p>
+            <w:pPr>
+              <w:jc w:val="center"/>
+              <w:rPr>
+                <w:rFonts w:asciiTheme="minorHAnsi" w:eastAsia="Courier10 BT" w:hAnsiTheme="minorHAnsi" w:cstheme="minorHAnsi"/>
+                <w:color w:val="000000"/>
+              </w:rPr>
+            </w:pPr>
+            <w:r>
+              <w:rPr>
+                <w:rFonts w:asciiTheme="minorHAnsi" w:eastAsia="Courier10 BT" w:hAnsiTheme="minorHAnsi" w:cstheme="minorHAnsi"/>
+                <w:color w:val="000000"/>
+              </w:rPr>
+              <w:t>3</w:t>
+            </w:r>
+          </w:p>
+        </w:tc>
+      </w:tr>
+      <w:tr>
+        <w:tc>
+          <w:tcPr>
+            <w:tcW w:w="2696" w:type="dxa"/>
+          </w:tcPr>
+          <w:p>
+            <w:pPr>
+              <w:jc w:val="center"/>
+              <w:rPr>
+                <w:sz w:val="18"/>
+                <w:szCs w:val="18"/>
+              </w:rPr>
+            </w:pPr>
+            <m:oMathPara>
+              <m:oMath>
+                <m:r>
+                  <w:rPr>
+                    <w:rFonts w:ascii="Cambria Math" w:eastAsia="Courier10 BT" w:hAnsi="Cambria Math" w:cstheme="minorHAnsi"/>
+                    <w:sz w:val="18"/>
+                    <w:szCs w:val="18"/>
+                  </w:rPr>
+                  <m:t>f</m:t>
+                </m:r>
+                <m:d>
+                  <m:dPr>
+                    <m:ctrlPr>
+                      <w:rPr>
+                        <w:rFonts w:ascii="Cambria Math" w:eastAsia="Courier10 BT" w:hAnsi="Cambria Math" w:cstheme="minorHAnsi"/>
+                        <w:i/>
+                        <w:sz w:val="18"/>
+                        <w:szCs w:val="18"/>
+                      </w:rPr>
+                    </m:ctrlPr>
+                  </m:dPr>
+                  <m:e>
+                    <m:r>
+                      <w:rPr>
+                        <w:rFonts w:ascii="Cambria Math" w:eastAsia="Courier10 BT" w:hAnsi="Cambria Math" w:cstheme="minorHAnsi"/>
+                        <w:sz w:val="18"/>
+                        <w:szCs w:val="18"/>
+                      </w:rPr>
+                      <m:t>x</m:t>
+                    </m:r>
+                  </m:e>
+                </m:d>
+                <m:r>
+                  <w:rPr>
+                    <w:rFonts w:ascii="Cambria Math" w:eastAsia="Courier10 BT" w:hAnsi="Cambria Math" w:cstheme="minorHAnsi"/>
+                    <w:sz w:val="18"/>
+                    <w:szCs w:val="18"/>
+                  </w:rPr>
+                  <m:t>=</m:t>
+                </m:r>
+                <m:r>
+                  <w:rPr>
+                    <w:rFonts w:ascii="Cambria Math" w:eastAsia="Courier10 BT" w:hAnsi="Cambria Math" w:cstheme="minorHAnsi"/>
+                    <w:kern w:val="3"/>
+                    <w:sz w:val="18"/>
+                    <w:szCs w:val="18"/>
+                  </w:rPr>
+                  <m:t>3</m:t>
+                </m:r>
+                <m:func>
+                  <m:funcPr>
+                    <m:ctrlPr>
+                      <w:rPr>
+                        <w:rFonts w:ascii="Cambria Math" w:eastAsia="Courier10 BT" w:hAnsi="Cambria Math" w:cstheme="minorHAnsi"/>
+                        <w:i/>
+                        <w:kern w:val="3"/>
+                        <w:sz w:val="18"/>
+                        <w:szCs w:val="18"/>
+                      </w:rPr>
+                    </m:ctrlPr>
+                  </m:funcPr>
+                  <m:fName>
+                    <m:r>
+                      <m:rPr>
+                        <m:sty m:val="p"/>
+                      </m:rPr>
+                      <w:rPr>
+                        <w:rFonts w:ascii="Cambria Math" w:eastAsia="Courier10 BT" w:hAnsi="Cambria Math" w:cstheme="minorHAnsi"/>
+                        <w:kern w:val="3"/>
+                        <w:sz w:val="18"/>
+                        <w:szCs w:val="18"/>
+                      </w:rPr>
+                      <m:t>sin</m:t>
+                    </m:r>
+                  </m:fName>
+                  <m:e>
+                    <m:d>
+                      <m:dPr>
+                        <m:ctrlPr>
+                          <w:rPr>
+                            <w:rFonts w:ascii="Cambria Math" w:eastAsia="Courier10 BT" w:hAnsi="Cambria Math" w:cstheme="minorHAnsi"/>
+                            <w:i/>
+                            <w:kern w:val="3"/>
+                            <w:sz w:val="18"/>
+                            <w:szCs w:val="18"/>
+                          </w:rPr>
+                        </m:ctrlPr>
+                      </m:dPr>
+                      <m:e>
+                        <m:r>
+                          <w:rPr>
+                            <w:rFonts w:ascii="Cambria Math" w:eastAsia="Courier10 BT" w:hAnsi="Cambria Math" w:cstheme="minorHAnsi"/>
+                            <w:kern w:val="3"/>
+                            <w:sz w:val="18"/>
+                            <w:szCs w:val="18"/>
+                          </w:rPr>
+                          <m:t>x</m:t>
+                        </m:r>
+                      </m:e>
+                    </m:d>
+                  </m:e>
+                </m:func>
+                <m:r>
+                  <w:rPr>
+                    <w:rFonts w:ascii="Cambria Math" w:eastAsia="Courier10 BT" w:hAnsi="Cambria Math" w:cstheme="minorHAnsi"/>
+                    <w:kern w:val="3"/>
+                    <w:sz w:val="18"/>
+                    <w:szCs w:val="18"/>
+                  </w:rPr>
+                  <m:t>-</m:t>
+                </m:r>
+                <m:func>
+                  <m:funcPr>
+                    <m:ctrlPr>
+                      <w:rPr>
+                        <w:rFonts w:ascii="Cambria Math" w:eastAsia="Courier10 BT" w:hAnsi="Cambria Math" w:cstheme="minorHAnsi"/>
+                        <w:i/>
+                        <w:kern w:val="3"/>
+                        <w:sz w:val="18"/>
+                        <w:szCs w:val="18"/>
+                      </w:rPr>
+                    </m:ctrlPr>
+                  </m:funcPr>
+                  <m:fName>
+                    <m:r>
+                      <m:rPr>
+                        <m:sty m:val="p"/>
+                      </m:rPr>
+                      <w:rPr>
+                        <w:rFonts w:ascii="Cambria Math" w:eastAsia="Courier10 BT" w:hAnsi="Cambria Math" w:cstheme="minorHAnsi"/>
+                        <w:kern w:val="3"/>
+                        <w:sz w:val="18"/>
+                        <w:szCs w:val="18"/>
+                      </w:rPr>
+                      <m:t>cos</m:t>
+                    </m:r>
+                  </m:fName>
+                  <m:e>
+                    <m:d>
+                      <m:dPr>
+                        <m:ctrlPr>
+                          <w:rPr>
+                            <w:rFonts w:ascii="Cambria Math" w:eastAsia="Courier10 BT" w:hAnsi="Cambria Math" w:cstheme="minorHAnsi"/>
+                            <w:i/>
+                            <w:kern w:val="3"/>
+                            <w:sz w:val="18"/>
+                            <w:szCs w:val="18"/>
+                          </w:rPr>
+                        </m:ctrlPr>
+                      </m:dPr>
+                      <m:e>
+                        <m:r>
+                          <w:rPr>
+                            <w:rFonts w:ascii="Cambria Math" w:eastAsia="Courier10 BT" w:hAnsi="Cambria Math" w:cstheme="minorHAnsi"/>
+                            <w:kern w:val="3"/>
+                            <w:sz w:val="18"/>
+                            <w:szCs w:val="18"/>
+                          </w:rPr>
+                          <m:t>x</m:t>
+                        </m:r>
+                      </m:e>
+                    </m:d>
+                  </m:e>
+                </m:func>
+              </m:oMath>
+            </m:oMathPara>
+          </w:p>
+        </w:tc>
+        <w:tc>
+          <w:tcPr>
+            <w:tcW w:w="2549" w:type="dxa"/>
+          </w:tcPr>
+          <w:p>
+            <w:pPr>
+              <w:jc w:val="center"/>
+              <w:rPr>
+                <w:rFonts w:asciiTheme="minorHAnsi" w:eastAsia="Courier10 BT" w:hAnsiTheme="minorHAnsi" w:cstheme="minorHAnsi"/>
+                <w:color w:val="000000"/>
+              </w:rPr>
+            </w:pPr>
+            <w:r>
+              <w:rPr>
+                <w:rFonts w:asciiTheme="minorHAnsi" w:eastAsia="Courier10 BT" w:hAnsiTheme="minorHAnsi" w:cstheme="minorHAnsi"/>
+                <w:color w:val="000000"/>
+              </w:rPr>
+              <w:t>&lt;2,8&gt;</w:t>
+            </w:r>
+          </w:p>
+        </w:tc>
+        <w:tc>
+          <w:tcPr>
+            <w:tcW w:w="2549" w:type="dxa"/>
+          </w:tcPr>
+          <w:p>
+            <w:pPr>
+              <w:jc w:val="center"/>
+              <w:rPr>
+                <w:rFonts w:asciiTheme="minorHAnsi" w:eastAsia="Courier10 BT" w:hAnsiTheme="minorHAnsi" w:cstheme="minorHAnsi"/>
+                <w:color w:val="000000"/>
+              </w:rPr>
+            </w:pPr>
+            <w:r>
+              <w:rPr>
+                <w:rFonts w:asciiTheme="minorHAnsi" w:eastAsia="Courier10 BT" w:hAnsiTheme="minorHAnsi" w:cstheme="minorHAnsi"/>
+                <w:color w:val="000000"/>
+              </w:rPr>
+              <w:t>-0.87769</w:t>
+            </w:r>
+          </w:p>
+        </w:tc>
+        <w:tc>
+          <w:tcPr>
+            <w:tcW w:w="2549" w:type="dxa"/>
+          </w:tcPr>
+          <w:p>
+            <w:pPr>
+              <w:jc w:val="center"/>
+              <w:rPr>
+                <w:rFonts w:asciiTheme="minorHAnsi" w:eastAsia="Courier10 BT" w:hAnsiTheme="minorHAnsi" w:cstheme="minorHAnsi"/>
+                <w:color w:val="000000"/>
+              </w:rPr>
+            </w:pPr>
+            <w:r>
+              <w:rPr>
+                <w:rFonts w:asciiTheme="minorHAnsi" w:eastAsia="Courier10 BT" w:hAnsiTheme="minorHAnsi" w:cstheme="minorHAnsi"/>
+                <w:color w:val="000000"/>
+              </w:rPr>
+              <w:t>4</w:t>
+            </w:r>
+          </w:p>
+        </w:tc>
+      </w:tr>
+      <w:tr>
+        <w:tc>
+          <w:tcPr>
+            <w:tcW w:w="2696" w:type="dxa"/>
+          </w:tcPr>
+          <w:p>
+            <w:pPr>
+              <w:jc w:val="center"/>
+              <w:rPr>
+                <w:sz w:val="18"/>
+                <w:szCs w:val="18"/>
+              </w:rPr>
+            </w:pPr>
+            <m:oMathPara>
+              <m:oMath>
+                <m:r>
+                  <w:rPr>
+                    <w:rFonts w:ascii="Cambria Math" w:eastAsia="Courier10 BT" w:hAnsi="Cambria Math" w:cstheme="minorHAnsi"/>
+                    <w:sz w:val="18"/>
+                    <w:szCs w:val="18"/>
+                  </w:rPr>
+                  <m:t>f</m:t>
+                </m:r>
+                <m:d>
+                  <m:dPr>
+                    <m:ctrlPr>
+                      <w:rPr>
+                        <w:rFonts w:ascii="Cambria Math" w:eastAsia="Courier10 BT" w:hAnsi="Cambria Math" w:cstheme="minorHAnsi"/>
+                        <w:i/>
+                        <w:sz w:val="18"/>
+                        <w:szCs w:val="18"/>
+                      </w:rPr>
+                    </m:ctrlPr>
+                  </m:dPr>
+                  <m:e>
+                    <m:r>
+                      <w:rPr>
+                        <w:rFonts w:ascii="Cambria Math" w:eastAsia="Courier10 BT" w:hAnsi="Cambria Math" w:cstheme="minorHAnsi"/>
+                        <w:sz w:val="18"/>
+                        <w:szCs w:val="18"/>
+                      </w:rPr>
+                      <m:t>x</m:t>
+                    </m:r>
+                  </m:e>
+                </m:d>
+                <m:r>
+                  <w:rPr>
+                    <w:rFonts w:ascii="Cambria Math" w:eastAsia="Courier10 BT" w:hAnsi="Cambria Math" w:cstheme="minorHAnsi"/>
+                    <w:sz w:val="18"/>
+                    <w:szCs w:val="18"/>
+                  </w:rPr>
+                  <m:t>=</m:t>
+                </m:r>
+                <m:r>
+                  <w:rPr>
+                    <w:rFonts w:ascii="Cambria Math" w:eastAsia="Courier10 BT" w:hAnsi="Cambria Math" w:cstheme="minorHAnsi"/>
+                    <w:kern w:val="3"/>
+                    <w:sz w:val="18"/>
+                    <w:szCs w:val="18"/>
+                  </w:rPr>
+                  <m:t>3</m:t>
+                </m:r>
+                <m:func>
+                  <m:funcPr>
+                    <m:ctrlPr>
+                      <w:rPr>
+                        <w:rFonts w:ascii="Cambria Math" w:eastAsia="Courier10 BT" w:hAnsi="Cambria Math" w:cstheme="minorHAnsi"/>
+                        <w:i/>
+                        <w:kern w:val="3"/>
+                        <w:sz w:val="18"/>
+                        <w:szCs w:val="18"/>
+                      </w:rPr>
+                    </m:ctrlPr>
+                  </m:funcPr>
+                  <m:fName>
+                    <m:r>
+                      <m:rPr>
+                        <m:sty m:val="p"/>
+                      </m:rPr>
+                      <w:rPr>
+                        <w:rFonts w:ascii="Cambria Math" w:eastAsia="Courier10 BT" w:hAnsi="Cambria Math" w:cstheme="minorHAnsi"/>
+                        <w:kern w:val="3"/>
+                        <w:sz w:val="18"/>
+                        <w:szCs w:val="18"/>
+                      </w:rPr>
+                      <m:t>sin</m:t>
+                    </m:r>
+                  </m:fName>
+                  <m:e>
+                    <m:d>
+                      <m:dPr>
+                        <m:ctrlPr>
+                          <w:rPr>
+                            <w:rFonts w:ascii="Cambria Math" w:eastAsia="Courier10 BT" w:hAnsi="Cambria Math" w:cstheme="minorHAnsi"/>
+                            <w:i/>
+                            <w:kern w:val="3"/>
+                            <w:sz w:val="18"/>
+                            <w:szCs w:val="18"/>
+                          </w:rPr>
+                        </m:ctrlPr>
+                      </m:dPr>
+                      <m:e>
+                        <m:r>
+                          <w:rPr>
+                            <w:rFonts w:ascii="Cambria Math" w:eastAsia="Courier10 BT" w:hAnsi="Cambria Math" w:cstheme="minorHAnsi"/>
+                            <w:kern w:val="3"/>
+                            <w:sz w:val="18"/>
+                            <w:szCs w:val="18"/>
+                          </w:rPr>
+                          <m:t>x</m:t>
+                        </m:r>
+                      </m:e>
+                    </m:d>
+                  </m:e>
+                </m:func>
+                <m:r>
+                  <w:rPr>
+                    <w:rFonts w:ascii="Cambria Math" w:eastAsia="Courier10 BT" w:hAnsi="Cambria Math" w:cstheme="minorHAnsi"/>
+                    <w:kern w:val="3"/>
+                    <w:sz w:val="18"/>
+                    <w:szCs w:val="18"/>
+                  </w:rPr>
+                  <m:t>-</m:t>
+                </m:r>
+                <m:func>
+                  <m:funcPr>
+                    <m:ctrlPr>
+                      <w:rPr>
+                        <w:rFonts w:ascii="Cambria Math" w:eastAsia="Courier10 BT" w:hAnsi="Cambria Math" w:cstheme="minorHAnsi"/>
+                        <w:i/>
+                        <w:kern w:val="3"/>
+                        <w:sz w:val="18"/>
+                        <w:szCs w:val="18"/>
+                      </w:rPr>
+                    </m:ctrlPr>
+                  </m:funcPr>
+                  <m:fName>
+                    <m:r>
+                      <m:rPr>
+                        <m:sty m:val="p"/>
+                      </m:rPr>
+                      <w:rPr>
+                        <w:rFonts w:ascii="Cambria Math" w:eastAsia="Courier10 BT" w:hAnsi="Cambria Math" w:cstheme="minorHAnsi"/>
+                        <w:kern w:val="3"/>
+                        <w:sz w:val="18"/>
+                        <w:szCs w:val="18"/>
+                      </w:rPr>
+                      <m:t>cos</m:t>
+                    </m:r>
+                  </m:fName>
+                  <m:e>
+                    <m:d>
+                      <m:dPr>
+                        <m:ctrlPr>
+                          <w:rPr>
+                            <w:rFonts w:ascii="Cambria Math" w:eastAsia="Courier10 BT" w:hAnsi="Cambria Math" w:cstheme="minorHAnsi"/>
+                            <w:i/>
+                            <w:kern w:val="3"/>
+                            <w:sz w:val="18"/>
+                            <w:szCs w:val="18"/>
+                          </w:rPr>
+                        </m:ctrlPr>
+                      </m:dPr>
+                      <m:e>
+                        <m:r>
+                          <w:rPr>
+                            <w:rFonts w:ascii="Cambria Math" w:eastAsia="Courier10 BT" w:hAnsi="Cambria Math" w:cstheme="minorHAnsi"/>
+                            <w:kern w:val="3"/>
+                            <w:sz w:val="18"/>
+                            <w:szCs w:val="18"/>
+                          </w:rPr>
+                          <m:t>x</m:t>
+                        </m:r>
+                      </m:e>
+                    </m:d>
+                  </m:e>
+                </m:func>
+              </m:oMath>
+            </m:oMathPara>
+          </w:p>
+        </w:tc>
+        <w:tc>
+          <w:tcPr>
+            <w:tcW w:w="2549" w:type="dxa"/>
+          </w:tcPr>
+          <w:p>
+            <w:pPr>
+              <w:jc w:val="center"/>
+              <w:rPr>
+                <w:rFonts w:asciiTheme="minorHAnsi" w:eastAsia="Courier10 BT" w:hAnsiTheme="minorHAnsi" w:cstheme="minorHAnsi"/>
+                <w:color w:val="000000"/>
+              </w:rPr>
+            </w:pPr>
+            <w:r>
+              <w:rPr>
+                <w:rFonts w:asciiTheme="minorHAnsi" w:eastAsia="Courier10 BT" w:hAnsiTheme="minorHAnsi" w:cstheme="minorHAnsi"/>
+                <w:color w:val="000000"/>
+              </w:rPr>
+              <w:t>&lt;2,8&gt;</w:t>
+            </w:r>
+          </w:p>
+        </w:tc>
+        <w:tc>
+          <w:tcPr>
+            <w:tcW w:w="2549" w:type="dxa"/>
+          </w:tcPr>
+          <w:p>
+            <w:pPr>
+              <w:jc w:val="center"/>
+              <w:rPr>
+                <w:rFonts w:asciiTheme="minorHAnsi" w:eastAsia="Courier10 BT" w:hAnsiTheme="minorHAnsi" w:cstheme="minorHAnsi"/>
+                <w:color w:val="000000"/>
+              </w:rPr>
+            </w:pPr>
+            <w:r>
+              <w:rPr>
+                <w:rFonts w:asciiTheme="minorHAnsi" w:eastAsia="Courier10 BT" w:hAnsiTheme="minorHAnsi" w:cstheme="minorHAnsi"/>
+                <w:color w:val="000000"/>
+              </w:rPr>
+              <w:t>-0.89238</w:t>
+            </w:r>
+          </w:p>
+        </w:tc>
+        <w:tc>
+          <w:tcPr>
+            <w:tcW w:w="2549" w:type="dxa"/>
+          </w:tcPr>
+          <w:p>
+            <w:pPr>
+              <w:jc w:val="center"/>
+              <w:rPr>
+                <w:rFonts w:asciiTheme="minorHAnsi" w:eastAsia="Courier10 BT" w:hAnsiTheme="minorHAnsi" w:cstheme="minorHAnsi"/>
+                <w:color w:val="000000"/>
+              </w:rPr>
+            </w:pPr>
+            <w:r>
+              <w:rPr>
+                <w:rFonts w:asciiTheme="minorHAnsi" w:eastAsia="Courier10 BT" w:hAnsiTheme="minorHAnsi" w:cstheme="minorHAnsi"/>
+                <w:color w:val="000000"/>
+              </w:rPr>
+              <w:t>5</w:t>
+            </w:r>
+          </w:p>
+        </w:tc>
+      </w:tr>
     </w:tbl>
     <w:p>
       <w:pPr>
@@ -5986,14 +8093,23 @@
           <w:szCs w:val="20"/>
         </w:rPr>
       </w:pPr>
-      <w:r>
+    </w:p>
+    <w:p>
+      <w:pPr>
+        <w:jc w:val="both"/>
         <w:rPr>
           <w:rFonts w:asciiTheme="minorHAnsi" w:eastAsia="Courier10 BT" w:hAnsiTheme="minorHAnsi" w:cstheme="minorHAnsi"/>
           <w:b/>
           <w:bCs/>
           <w:color w:val="000000"/>
-          <w:sz w:val="20"/>
-          <w:szCs w:val="20"/>
+        </w:rPr>
+      </w:pPr>
+      <w:r>
+        <w:rPr>
+          <w:rFonts w:asciiTheme="minorHAnsi" w:eastAsia="Courier10 BT" w:hAnsiTheme="minorHAnsi" w:cstheme="minorHAnsi"/>
+          <w:b/>
+          <w:bCs/>
+          <w:color w:val="000000"/>
         </w:rPr>
         <w:t>Wnioski</w:t>
       </w:r>
@@ -6009,15 +8125,15 @@
         <w:jc w:val="both"/>
         <w:rPr>
           <w:rFonts w:asciiTheme="minorHAnsi" w:eastAsia="Courier10 BT" w:hAnsiTheme="minorHAnsi" w:cstheme="minorHAnsi"/>
-          <w:sz w:val="20"/>
-          <w:szCs w:val="20"/>
+          <w:sz w:val="22"/>
+          <w:szCs w:val="22"/>
         </w:rPr>
       </w:pPr>
       <w:r>
         <w:rPr>
           <w:rFonts w:asciiTheme="minorHAnsi" w:eastAsia="Courier10 BT" w:hAnsiTheme="minorHAnsi" w:cstheme="minorHAnsi"/>
-          <w:sz w:val="20"/>
-          <w:szCs w:val="20"/>
+          <w:sz w:val="22"/>
+          <w:szCs w:val="22"/>
         </w:rPr>
         <w:t>Wraz ze wzrostem ilości węzłów rośnie dokładność metody Gaussa-</w:t>
       </w:r>
@@ -6025,8 +8141,8 @@
       <w:r>
         <w:rPr>
           <w:rFonts w:asciiTheme="minorHAnsi" w:eastAsia="Courier10 BT" w:hAnsiTheme="minorHAnsi" w:cstheme="minorHAnsi"/>
-          <w:sz w:val="20"/>
-          <w:szCs w:val="20"/>
+          <w:sz w:val="22"/>
+          <w:szCs w:val="22"/>
         </w:rPr>
         <w:t>Legendre’a</w:t>
       </w:r>
@@ -6034,8 +8150,8 @@
       <w:r>
         <w:rPr>
           <w:rFonts w:asciiTheme="minorHAnsi" w:eastAsia="Courier10 BT" w:hAnsiTheme="minorHAnsi" w:cstheme="minorHAnsi"/>
-          <w:sz w:val="20"/>
-          <w:szCs w:val="20"/>
+          <w:sz w:val="22"/>
+          <w:szCs w:val="22"/>
         </w:rPr>
         <w:t>.</w:t>
       </w:r>
@@ -6051,23 +8167,23 @@
         <w:jc w:val="both"/>
         <w:rPr>
           <w:rFonts w:asciiTheme="minorHAnsi" w:eastAsia="Courier10 BT" w:hAnsiTheme="minorHAnsi" w:cstheme="minorHAnsi"/>
-          <w:sz w:val="20"/>
-          <w:szCs w:val="20"/>
+          <w:sz w:val="22"/>
+          <w:szCs w:val="22"/>
         </w:rPr>
       </w:pPr>
       <w:r>
         <w:rPr>
           <w:rFonts w:asciiTheme="minorHAnsi" w:eastAsia="Courier10 BT" w:hAnsiTheme="minorHAnsi" w:cstheme="minorHAnsi"/>
-          <w:sz w:val="20"/>
-          <w:szCs w:val="20"/>
+          <w:sz w:val="22"/>
+          <w:szCs w:val="22"/>
         </w:rPr>
         <w:t>Odgórnie podane wartości węzłów powodują ograniczoną ilość iteracji</w:t>
       </w:r>
       <w:r>
         <w:rPr>
           <w:rFonts w:asciiTheme="minorHAnsi" w:eastAsia="Courier10 BT" w:hAnsiTheme="minorHAnsi" w:cstheme="minorHAnsi"/>
-          <w:sz w:val="20"/>
-          <w:szCs w:val="20"/>
+          <w:sz w:val="22"/>
+          <w:szCs w:val="22"/>
         </w:rPr>
         <w:t xml:space="preserve"> metody Gaussa-</w:t>
       </w:r>
@@ -6075,8 +8191,8 @@
       <w:r>
         <w:rPr>
           <w:rFonts w:asciiTheme="minorHAnsi" w:eastAsia="Courier10 BT" w:hAnsiTheme="minorHAnsi" w:cstheme="minorHAnsi"/>
-          <w:sz w:val="20"/>
-          <w:szCs w:val="20"/>
+          <w:sz w:val="22"/>
+          <w:szCs w:val="22"/>
         </w:rPr>
         <w:t>Legendre’a</w:t>
       </w:r>
@@ -6084,24 +8200,24 @@
       <w:r>
         <w:rPr>
           <w:rFonts w:asciiTheme="minorHAnsi" w:eastAsia="Courier10 BT" w:hAnsiTheme="minorHAnsi" w:cstheme="minorHAnsi"/>
-          <w:sz w:val="20"/>
-          <w:szCs w:val="20"/>
+          <w:sz w:val="22"/>
+          <w:szCs w:val="22"/>
         </w:rPr>
         <w:t>,</w:t>
       </w:r>
       <w:r>
         <w:rPr>
           <w:rFonts w:asciiTheme="minorHAnsi" w:eastAsia="Courier10 BT" w:hAnsiTheme="minorHAnsi" w:cstheme="minorHAnsi"/>
-          <w:sz w:val="20"/>
-          <w:szCs w:val="20"/>
+          <w:sz w:val="22"/>
+          <w:szCs w:val="22"/>
         </w:rPr>
         <w:t xml:space="preserve"> przez co</w:t>
       </w:r>
       <w:r>
         <w:rPr>
           <w:rFonts w:asciiTheme="minorHAnsi" w:eastAsia="Courier10 BT" w:hAnsiTheme="minorHAnsi" w:cstheme="minorHAnsi"/>
-          <w:sz w:val="20"/>
-          <w:szCs w:val="20"/>
+          <w:sz w:val="22"/>
+          <w:szCs w:val="22"/>
         </w:rPr>
         <w:t xml:space="preserve"> metoda Newtona-</w:t>
       </w:r>
@@ -6109,8 +8225,8 @@
       <w:r>
         <w:rPr>
           <w:rFonts w:asciiTheme="minorHAnsi" w:eastAsia="Courier10 BT" w:hAnsiTheme="minorHAnsi" w:cstheme="minorHAnsi"/>
-          <w:sz w:val="20"/>
-          <w:szCs w:val="20"/>
+          <w:sz w:val="22"/>
+          <w:szCs w:val="22"/>
         </w:rPr>
         <w:t>Cotesa</w:t>
       </w:r>
@@ -6118,24 +8234,24 @@
       <w:r>
         <w:rPr>
           <w:rFonts w:asciiTheme="minorHAnsi" w:eastAsia="Courier10 BT" w:hAnsiTheme="minorHAnsi" w:cstheme="minorHAnsi"/>
-          <w:sz w:val="20"/>
-          <w:szCs w:val="20"/>
+          <w:sz w:val="22"/>
+          <w:szCs w:val="22"/>
         </w:rPr>
         <w:t xml:space="preserve"> osiągnie prawdopodobnie większą dokładność</w:t>
       </w:r>
       <w:r>
         <w:rPr>
           <w:rFonts w:asciiTheme="minorHAnsi" w:eastAsia="Courier10 BT" w:hAnsiTheme="minorHAnsi" w:cstheme="minorHAnsi"/>
-          <w:sz w:val="20"/>
-          <w:szCs w:val="20"/>
+          <w:sz w:val="22"/>
+          <w:szCs w:val="22"/>
         </w:rPr>
         <w:t xml:space="preserve"> (ponieważ ona nie ma żadnych ograniczeń)</w:t>
       </w:r>
       <w:r>
         <w:rPr>
           <w:rFonts w:asciiTheme="minorHAnsi" w:eastAsia="Courier10 BT" w:hAnsiTheme="minorHAnsi" w:cstheme="minorHAnsi"/>
-          <w:sz w:val="20"/>
-          <w:szCs w:val="20"/>
+          <w:sz w:val="22"/>
+          <w:szCs w:val="22"/>
         </w:rPr>
         <w:t>.</w:t>
       </w:r>
@@ -6151,23 +8267,23 @@
         <w:jc w:val="both"/>
         <w:rPr>
           <w:rFonts w:asciiTheme="minorHAnsi" w:eastAsia="Courier10 BT" w:hAnsiTheme="minorHAnsi" w:cstheme="minorHAnsi"/>
-          <w:sz w:val="20"/>
-          <w:szCs w:val="20"/>
+          <w:sz w:val="22"/>
+          <w:szCs w:val="22"/>
         </w:rPr>
       </w:pPr>
       <w:r>
         <w:rPr>
           <w:rFonts w:asciiTheme="minorHAnsi" w:eastAsia="Courier10 BT" w:hAnsiTheme="minorHAnsi" w:cstheme="minorHAnsi"/>
-          <w:sz w:val="20"/>
-          <w:szCs w:val="20"/>
+          <w:sz w:val="22"/>
+          <w:szCs w:val="22"/>
         </w:rPr>
         <w:t xml:space="preserve">Metoda </w:t>
       </w:r>
       <w:r>
         <w:rPr>
           <w:rFonts w:asciiTheme="minorHAnsi" w:eastAsia="Courier10 BT" w:hAnsiTheme="minorHAnsi" w:cstheme="minorHAnsi"/>
-          <w:sz w:val="20"/>
-          <w:szCs w:val="20"/>
+          <w:sz w:val="22"/>
+          <w:szCs w:val="22"/>
         </w:rPr>
         <w:t>Newtona-</w:t>
       </w:r>
@@ -6175,8 +8291,8 @@
       <w:r>
         <w:rPr>
           <w:rFonts w:asciiTheme="minorHAnsi" w:eastAsia="Courier10 BT" w:hAnsiTheme="minorHAnsi" w:cstheme="minorHAnsi"/>
-          <w:sz w:val="20"/>
-          <w:szCs w:val="20"/>
+          <w:sz w:val="22"/>
+          <w:szCs w:val="22"/>
         </w:rPr>
         <w:t>Cotesa</w:t>
       </w:r>
@@ -6184,32 +8300,32 @@
       <w:r>
         <w:rPr>
           <w:rFonts w:asciiTheme="minorHAnsi" w:eastAsia="Courier10 BT" w:hAnsiTheme="minorHAnsi" w:cstheme="minorHAnsi"/>
-          <w:sz w:val="20"/>
-          <w:szCs w:val="20"/>
+          <w:sz w:val="22"/>
+          <w:szCs w:val="22"/>
         </w:rPr>
         <w:t xml:space="preserve"> jest łatwiejsza do zaimplementowania oraz </w:t>
       </w:r>
       <w:r>
         <w:rPr>
           <w:rFonts w:asciiTheme="minorHAnsi" w:eastAsia="Courier10 BT" w:hAnsiTheme="minorHAnsi" w:cstheme="minorHAnsi"/>
-          <w:sz w:val="20"/>
-          <w:szCs w:val="20"/>
+          <w:sz w:val="22"/>
+          <w:szCs w:val="22"/>
         </w:rPr>
         <w:t xml:space="preserve">zapewnia </w:t>
       </w:r>
       <w:r>
         <w:rPr>
           <w:rFonts w:asciiTheme="minorHAnsi" w:eastAsia="Courier10 BT" w:hAnsiTheme="minorHAnsi" w:cstheme="minorHAnsi"/>
-          <w:sz w:val="20"/>
-          <w:szCs w:val="20"/>
+          <w:sz w:val="22"/>
+          <w:szCs w:val="22"/>
         </w:rPr>
         <w:t>dokładniejsze wyniki</w:t>
       </w:r>
       <w:r>
         <w:rPr>
           <w:rFonts w:asciiTheme="minorHAnsi" w:eastAsia="Courier10 BT" w:hAnsiTheme="minorHAnsi" w:cstheme="minorHAnsi"/>
-          <w:sz w:val="20"/>
-          <w:szCs w:val="20"/>
+          <w:sz w:val="22"/>
+          <w:szCs w:val="22"/>
         </w:rPr>
         <w:t>.</w:t>
       </w:r>

</xml_diff>